<commit_message>
Updated React doc - Added Set Up Your Environment guide.
</commit_message>
<xml_diff>
--- a/misc/react/tutorial/tutorial-react.docx
+++ b/misc/react/tutorial/tutorial-react.docx
@@ -5,23 +5,34 @@
     <w:p>
       <w:r>
         <w:pict w14:anchorId="6F7A340E">
-          <v:rect id="_x0000_i1061" style="width:0;height:1.5pt" o:hralign="center" o:hrstd="t" o:hr="t" fillcolor="#a0a0a0" stroked="f"/>
+          <v:rect id="_x0000_i1025" style="width:0;height:1.5pt" o:hralign="center" o:hrstd="t" o:hr="t" fillcolor="#a0a0a0" stroked="f"/>
         </w:pict>
       </w:r>
     </w:p>
     <w:p>
       <w:pPr>
-        <w:rPr>
-          <w:b/>
-          <w:bCs/>
-        </w:rPr>
-      </w:pPr>
-      <w:r>
-        <w:rPr>
-          <w:b/>
-          <w:bCs/>
-        </w:rPr>
-        <w:t>What is React?</w:t>
+        <w:jc w:val="center"/>
+        <w:rPr>
+          <w:b/>
+          <w:bCs/>
+          <w:color w:val="FF0000"/>
+        </w:rPr>
+      </w:pPr>
+      <w:r>
+        <w:rPr>
+          <w:b/>
+          <w:bCs/>
+          <w:color w:val="FF0000"/>
+        </w:rPr>
+        <w:t xml:space="preserve">About </w:t>
+      </w:r>
+      <w:r>
+        <w:rPr>
+          <w:b/>
+          <w:bCs/>
+          <w:color w:val="FF0000"/>
+        </w:rPr>
+        <w:t>React</w:t>
       </w:r>
     </w:p>
     <w:p>
@@ -769,7 +780,7 @@
     <w:p>
       <w:r>
         <w:pict w14:anchorId="3E2BE619">
-          <v:rect id="_x0000_i1062" style="width:0;height:1.5pt" o:hralign="center" o:hrstd="t" o:hr="t" fillcolor="#a0a0a0" stroked="f"/>
+          <v:rect id="_x0000_i1026" style="width:0;height:1.5pt" o:hralign="center" o:hrstd="t" o:hr="t" fillcolor="#a0a0a0" stroked="f"/>
         </w:pict>
       </w:r>
     </w:p>
@@ -985,7 +996,7 @@
     <w:p>
       <w:r>
         <w:pict w14:anchorId="3A7478C0">
-          <v:rect id="_x0000_i1064" style="width:0;height:1.5pt" o:hralign="center" o:hrstd="t" o:hr="t" fillcolor="#a0a0a0" stroked="f"/>
+          <v:rect id="_x0000_i1027" style="width:0;height:1.5pt" o:hralign="center" o:hrstd="t" o:hr="t" fillcolor="#a0a0a0" stroked="f"/>
         </w:pict>
       </w:r>
     </w:p>
@@ -1186,7 +1197,7 @@
     <w:p>
       <w:r>
         <w:pict w14:anchorId="21493C3D">
-          <v:rect id="_x0000_i1065" style="width:0;height:1.5pt" o:hralign="center" o:hrstd="t" o:hr="t" fillcolor="#a0a0a0" stroked="f"/>
+          <v:rect id="_x0000_i1028" style="width:0;height:1.5pt" o:hralign="center" o:hrstd="t" o:hr="t" fillcolor="#a0a0a0" stroked="f"/>
         </w:pict>
       </w:r>
     </w:p>
@@ -1304,7 +1315,7 @@
     <w:p>
       <w:r>
         <w:pict w14:anchorId="1198A583">
-          <v:rect id="_x0000_i1066" style="width:0;height:1.5pt" o:hralign="center" o:hrstd="t" o:hr="t" fillcolor="#a0a0a0" stroked="f"/>
+          <v:rect id="_x0000_i1029" style="width:0;height:1.5pt" o:hralign="center" o:hrstd="t" o:hr="t" fillcolor="#a0a0a0" stroked="f"/>
         </w:pict>
       </w:r>
     </w:p>
@@ -1372,6 +1383,1523 @@
         <w:t>Highly popular in the industry because of its performance, flexibility, and ecosystem.</w:t>
       </w:r>
     </w:p>
+    <w:p/>
+    <w:p>
+      <w:pPr>
+        <w:pBdr>
+          <w:bottom w:val="double" w:sz="6" w:space="1" w:color="auto"/>
+        </w:pBdr>
+      </w:pPr>
+    </w:p>
+    <w:p/>
+    <w:p/>
+    <w:p>
+      <w:pPr>
+        <w:jc w:val="center"/>
+        <w:rPr>
+          <w:b/>
+          <w:bCs/>
+          <w:color w:val="FF0000"/>
+        </w:rPr>
+      </w:pPr>
+      <w:r>
+        <w:rPr>
+          <w:b/>
+          <w:bCs/>
+          <w:color w:val="FF0000"/>
+        </w:rPr>
+        <w:t>Set Up Your Environmen</w:t>
+      </w:r>
+      <w:r>
+        <w:rPr>
+          <w:b/>
+          <w:bCs/>
+          <w:color w:val="FF0000"/>
+        </w:rPr>
+        <w:t>t</w:t>
+      </w:r>
+    </w:p>
+    <w:p>
+      <w:r>
+        <w:t>Setting up your environment is a crucial step to start working with React. Below is a detailed guide to ensure you are ready to code and build React applications.</w:t>
+      </w:r>
+    </w:p>
+    <w:p>
+      <w:r>
+        <w:t xml:space="preserve">Setting up environment </w:t>
+      </w:r>
+      <w:r>
+        <w:t>involves installing the necessary tools and configuring your environment to work with React. Here’s how you can proceed step-by-step:</w:t>
+      </w:r>
+    </w:p>
+    <w:p>
+      <w:r>
+        <w:pict w14:anchorId="65BB998B">
+          <v:rect id="_x0000_i1091" style="width:0;height:1.5pt" o:hralign="center" o:hrstd="t" o:hr="t" fillcolor="#a0a0a0" stroked="f"/>
+        </w:pict>
+      </w:r>
+    </w:p>
+    <w:p>
+      <w:pPr>
+        <w:rPr>
+          <w:b/>
+          <w:bCs/>
+        </w:rPr>
+      </w:pPr>
+      <w:r>
+        <w:rPr>
+          <w:b/>
+          <w:bCs/>
+        </w:rPr>
+        <w:t>1. Install Node.js</w:t>
+      </w:r>
+    </w:p>
+    <w:p>
+      <w:r>
+        <w:t xml:space="preserve">React applications require </w:t>
+      </w:r>
+      <w:r>
+        <w:rPr>
+          <w:b/>
+          <w:bCs/>
+        </w:rPr>
+        <w:t>Node.js</w:t>
+      </w:r>
+      <w:r>
+        <w:t xml:space="preserve"> and </w:t>
+      </w:r>
+      <w:proofErr w:type="spellStart"/>
+      <w:r>
+        <w:rPr>
+          <w:b/>
+          <w:bCs/>
+        </w:rPr>
+        <w:t>npm</w:t>
+      </w:r>
+      <w:proofErr w:type="spellEnd"/>
+      <w:r>
+        <w:t xml:space="preserve"> (Node Package Manager) because:</w:t>
+      </w:r>
+    </w:p>
+    <w:p>
+      <w:pPr>
+        <w:numPr>
+          <w:ilvl w:val="0"/>
+          <w:numId w:val="10"/>
+        </w:numPr>
+      </w:pPr>
+      <w:r>
+        <w:rPr>
+          <w:b/>
+          <w:bCs/>
+        </w:rPr>
+        <w:t>Node.js</w:t>
+      </w:r>
+      <w:r>
+        <w:t>: Allows you to run JavaScript code outside the browser.</w:t>
+      </w:r>
+    </w:p>
+    <w:p>
+      <w:pPr>
+        <w:numPr>
+          <w:ilvl w:val="0"/>
+          <w:numId w:val="10"/>
+        </w:numPr>
+      </w:pPr>
+      <w:proofErr w:type="spellStart"/>
+      <w:r>
+        <w:rPr>
+          <w:b/>
+          <w:bCs/>
+        </w:rPr>
+        <w:t>npm</w:t>
+      </w:r>
+      <w:proofErr w:type="spellEnd"/>
+      <w:r>
+        <w:t xml:space="preserve">: Helps manage libraries and packages for your project (React uses </w:t>
+      </w:r>
+      <w:proofErr w:type="spellStart"/>
+      <w:r>
+        <w:t>npm</w:t>
+      </w:r>
+      <w:proofErr w:type="spellEnd"/>
+      <w:r>
+        <w:t xml:space="preserve"> or yarn for package management).</w:t>
+      </w:r>
+    </w:p>
+    <w:p>
+      <w:pPr>
+        <w:rPr>
+          <w:b/>
+          <w:bCs/>
+        </w:rPr>
+      </w:pPr>
+      <w:r>
+        <w:rPr>
+          <w:b/>
+          <w:bCs/>
+        </w:rPr>
+        <w:t>How to Install Node.js:</w:t>
+      </w:r>
+    </w:p>
+    <w:p>
+      <w:pPr>
+        <w:numPr>
+          <w:ilvl w:val="0"/>
+          <w:numId w:val="11"/>
+        </w:numPr>
+      </w:pPr>
+      <w:r>
+        <w:t>Visit the</w:t>
+      </w:r>
+      <w:r>
+        <w:t xml:space="preserve"> </w:t>
+      </w:r>
+      <w:hyperlink r:id="rId6" w:history="1">
+        <w:r>
+          <w:rPr>
+            <w:rStyle w:val="Hyperlink"/>
+          </w:rPr>
+          <w:t>https://github.com/Balakrishna1308/ecb2024/blob/master/misc/react/inst-guide-nodejs.pdf</w:t>
+        </w:r>
+      </w:hyperlink>
+    </w:p>
+    <w:p>
+      <w:pPr>
+        <w:numPr>
+          <w:ilvl w:val="0"/>
+          <w:numId w:val="11"/>
+        </w:numPr>
+      </w:pPr>
+      <w:r>
+        <w:t xml:space="preserve">Download the </w:t>
+      </w:r>
+      <w:r>
+        <w:rPr>
+          <w:b/>
+          <w:bCs/>
+        </w:rPr>
+        <w:t>LTS (Long Term Support)</w:t>
+      </w:r>
+      <w:r>
+        <w:t xml:space="preserve"> version (recommended for most users).</w:t>
+      </w:r>
+    </w:p>
+    <w:p>
+      <w:pPr>
+        <w:numPr>
+          <w:ilvl w:val="0"/>
+          <w:numId w:val="11"/>
+        </w:numPr>
+      </w:pPr>
+      <w:r>
+        <w:t>Install Node.js using the installer for your operating system (Windows, macOS, or Linux).</w:t>
+      </w:r>
+    </w:p>
+    <w:p>
+      <w:pPr>
+        <w:numPr>
+          <w:ilvl w:val="0"/>
+          <w:numId w:val="11"/>
+        </w:numPr>
+      </w:pPr>
+      <w:r>
+        <w:t xml:space="preserve">Verify installation: </w:t>
+      </w:r>
+    </w:p>
+    <w:p>
+      <w:pPr>
+        <w:numPr>
+          <w:ilvl w:val="1"/>
+          <w:numId w:val="11"/>
+        </w:numPr>
+      </w:pPr>
+      <w:r>
+        <w:lastRenderedPageBreak/>
+        <w:t>Open your terminal/command prompt.</w:t>
+      </w:r>
+    </w:p>
+    <w:p>
+      <w:pPr>
+        <w:numPr>
+          <w:ilvl w:val="1"/>
+          <w:numId w:val="11"/>
+        </w:numPr>
+      </w:pPr>
+      <w:r>
+        <w:t xml:space="preserve">Run the following commands: </w:t>
+      </w:r>
+    </w:p>
+    <w:p>
+      <w:pPr>
+        <w:numPr>
+          <w:ilvl w:val="1"/>
+          <w:numId w:val="11"/>
+        </w:numPr>
+        <w:tabs>
+          <w:tab w:val="clear" w:pos="1440"/>
+        </w:tabs>
+      </w:pPr>
+      <w:r>
+        <w:t>node -v</w:t>
+      </w:r>
+    </w:p>
+    <w:p>
+      <w:pPr>
+        <w:numPr>
+          <w:ilvl w:val="1"/>
+          <w:numId w:val="11"/>
+        </w:numPr>
+        <w:tabs>
+          <w:tab w:val="clear" w:pos="1440"/>
+        </w:tabs>
+      </w:pPr>
+      <w:proofErr w:type="spellStart"/>
+      <w:r>
+        <w:t>npm</w:t>
+      </w:r>
+      <w:proofErr w:type="spellEnd"/>
+      <w:r>
+        <w:t xml:space="preserve"> -v</w:t>
+      </w:r>
+    </w:p>
+    <w:p>
+      <w:pPr>
+        <w:numPr>
+          <w:ilvl w:val="1"/>
+          <w:numId w:val="11"/>
+        </w:numPr>
+      </w:pPr>
+      <w:r>
+        <w:t xml:space="preserve">You should see the installed versions of Node.js and </w:t>
+      </w:r>
+      <w:proofErr w:type="spellStart"/>
+      <w:r>
+        <w:t>npm</w:t>
+      </w:r>
+      <w:proofErr w:type="spellEnd"/>
+      <w:r>
+        <w:t>.</w:t>
+      </w:r>
+    </w:p>
+    <w:p>
+      <w:r>
+        <w:pict w14:anchorId="68FE6533">
+          <v:rect id="_x0000_i1092" style="width:0;height:1.5pt" o:hralign="center" o:hrstd="t" o:hr="t" fillcolor="#a0a0a0" stroked="f"/>
+        </w:pict>
+      </w:r>
+    </w:p>
+    <w:p>
+      <w:pPr>
+        <w:rPr>
+          <w:b/>
+          <w:bCs/>
+        </w:rPr>
+      </w:pPr>
+      <w:r>
+        <w:rPr>
+          <w:b/>
+          <w:bCs/>
+        </w:rPr>
+        <w:t>2. Install a Code Editor</w:t>
+      </w:r>
+    </w:p>
+    <w:p>
+      <w:r>
+        <w:t xml:space="preserve">The best tool for writing React code is </w:t>
+      </w:r>
+      <w:r>
+        <w:rPr>
+          <w:b/>
+          <w:bCs/>
+        </w:rPr>
+        <w:t>Visual Studio Code (VS Code)</w:t>
+      </w:r>
+      <w:r>
+        <w:t xml:space="preserve"> because of its features and community support.</w:t>
+      </w:r>
+    </w:p>
+    <w:p>
+      <w:pPr>
+        <w:rPr>
+          <w:b/>
+          <w:bCs/>
+        </w:rPr>
+      </w:pPr>
+      <w:r>
+        <w:rPr>
+          <w:b/>
+          <w:bCs/>
+        </w:rPr>
+        <w:t>How to Install VS Code:</w:t>
+      </w:r>
+    </w:p>
+    <w:p>
+      <w:pPr>
+        <w:numPr>
+          <w:ilvl w:val="0"/>
+          <w:numId w:val="12"/>
+        </w:numPr>
+      </w:pPr>
+      <w:r>
+        <w:t xml:space="preserve">Download it </w:t>
+      </w:r>
+      <w:r>
+        <w:t>using this guide</w:t>
+      </w:r>
+      <w:r>
+        <w:t xml:space="preserve"> </w:t>
+      </w:r>
+      <w:hyperlink r:id="rId7" w:history="1">
+        <w:r>
+          <w:rPr>
+            <w:rStyle w:val="Hyperlink"/>
+          </w:rPr>
+          <w:t>https://github.com/Balakrishna1308/ecb2024/blob/master/misc/VSC/installation-vsc.pdf</w:t>
+        </w:r>
+      </w:hyperlink>
+    </w:p>
+    <w:p>
+      <w:pPr>
+        <w:numPr>
+          <w:ilvl w:val="0"/>
+          <w:numId w:val="12"/>
+        </w:numPr>
+      </w:pPr>
+      <w:r>
+        <w:t>Install it and open the application.</w:t>
+      </w:r>
+    </w:p>
+    <w:p>
+      <w:pPr>
+        <w:numPr>
+          <w:ilvl w:val="0"/>
+          <w:numId w:val="12"/>
+        </w:numPr>
+      </w:pPr>
+      <w:r>
+        <w:t xml:space="preserve">Install helpful extensions for React development: </w:t>
+      </w:r>
+    </w:p>
+    <w:p>
+      <w:pPr>
+        <w:numPr>
+          <w:ilvl w:val="1"/>
+          <w:numId w:val="12"/>
+        </w:numPr>
+      </w:pPr>
+      <w:r>
+        <w:rPr>
+          <w:b/>
+          <w:bCs/>
+        </w:rPr>
+        <w:t>ES7+ React/Redux/React-Native snippets</w:t>
+      </w:r>
+      <w:r>
+        <w:t>: Provides shortcuts for common React boilerplate code.</w:t>
+      </w:r>
+    </w:p>
+    <w:p>
+      <w:pPr>
+        <w:numPr>
+          <w:ilvl w:val="1"/>
+          <w:numId w:val="12"/>
+        </w:numPr>
+      </w:pPr>
+      <w:r>
+        <w:rPr>
+          <w:b/>
+          <w:bCs/>
+        </w:rPr>
+        <w:t>Prettier - Code Formatter</w:t>
+      </w:r>
+      <w:r>
+        <w:t>: Automatically formats your code for better readability.</w:t>
+      </w:r>
+    </w:p>
+    <w:p>
+      <w:pPr>
+        <w:numPr>
+          <w:ilvl w:val="1"/>
+          <w:numId w:val="12"/>
+        </w:numPr>
+      </w:pPr>
+      <w:r>
+        <w:rPr>
+          <w:b/>
+          <w:bCs/>
+        </w:rPr>
+        <w:t>JavaScript (ES6) Code Snippets</w:t>
+      </w:r>
+      <w:r>
+        <w:t>: Helps you write modern JavaScript quickly.</w:t>
+      </w:r>
+    </w:p>
+    <w:p>
+      <w:pPr>
+        <w:numPr>
+          <w:ilvl w:val="1"/>
+          <w:numId w:val="12"/>
+        </w:numPr>
+      </w:pPr>
+      <w:proofErr w:type="spellStart"/>
+      <w:r>
+        <w:rPr>
+          <w:b/>
+          <w:bCs/>
+        </w:rPr>
+        <w:t>VSCode</w:t>
+      </w:r>
+      <w:proofErr w:type="spellEnd"/>
+      <w:r>
+        <w:rPr>
+          <w:b/>
+          <w:bCs/>
+        </w:rPr>
+        <w:t xml:space="preserve"> Icons</w:t>
+      </w:r>
+      <w:r>
+        <w:t>: Adds visual icons to differentiate between file types.</w:t>
+      </w:r>
+    </w:p>
+    <w:p>
+      <w:r>
+        <w:pict w14:anchorId="027D5176">
+          <v:rect id="_x0000_i1093" style="width:0;height:1.5pt" o:hralign="center" o:hrstd="t" o:hr="t" fillcolor="#a0a0a0" stroked="f"/>
+        </w:pict>
+      </w:r>
+    </w:p>
+    <w:p>
+      <w:pPr>
+        <w:rPr>
+          <w:b/>
+          <w:bCs/>
+        </w:rPr>
+      </w:pPr>
+      <w:r>
+        <w:rPr>
+          <w:b/>
+          <w:bCs/>
+        </w:rPr>
+        <w:t>3. Create a React Project</w:t>
+      </w:r>
+    </w:p>
+    <w:p>
+      <w:r>
+        <w:t xml:space="preserve">React provides an official command-line tool called </w:t>
+      </w:r>
+      <w:r>
+        <w:rPr>
+          <w:b/>
+          <w:bCs/>
+        </w:rPr>
+        <w:t>Create React App (CRA)</w:t>
+      </w:r>
+      <w:r>
+        <w:t xml:space="preserve"> for quickly setting up a React project.</w:t>
+      </w:r>
+    </w:p>
+    <w:p>
+      <w:pPr>
+        <w:rPr>
+          <w:b/>
+          <w:bCs/>
+        </w:rPr>
+      </w:pPr>
+      <w:r>
+        <w:rPr>
+          <w:b/>
+          <w:bCs/>
+        </w:rPr>
+        <w:t>Using Create React App (CRA):</w:t>
+      </w:r>
+    </w:p>
+    <w:p>
+      <w:pPr>
+        <w:numPr>
+          <w:ilvl w:val="0"/>
+          <w:numId w:val="13"/>
+        </w:numPr>
+      </w:pPr>
+      <w:r>
+        <w:t>Open your terminal or command prompt.</w:t>
+      </w:r>
+    </w:p>
+    <w:p>
+      <w:pPr>
+        <w:numPr>
+          <w:ilvl w:val="0"/>
+          <w:numId w:val="13"/>
+        </w:numPr>
+      </w:pPr>
+      <w:r>
+        <w:t xml:space="preserve">Navigate to the folder where you want to create your project: </w:t>
+      </w:r>
+    </w:p>
+    <w:p>
+      <w:pPr>
+        <w:numPr>
+          <w:ilvl w:val="0"/>
+          <w:numId w:val="13"/>
+        </w:numPr>
+        <w:tabs>
+          <w:tab w:val="clear" w:pos="720"/>
+        </w:tabs>
+      </w:pPr>
+      <w:r>
+        <w:t>cd path-to-your-folder</w:t>
+      </w:r>
+    </w:p>
+    <w:p>
+      <w:pPr>
+        <w:numPr>
+          <w:ilvl w:val="0"/>
+          <w:numId w:val="13"/>
+        </w:numPr>
+      </w:pPr>
+      <w:r>
+        <w:t xml:space="preserve">Run the following command to create a new React project: </w:t>
+      </w:r>
+    </w:p>
+    <w:p>
+      <w:pPr>
+        <w:numPr>
+          <w:ilvl w:val="0"/>
+          <w:numId w:val="13"/>
+        </w:numPr>
+        <w:tabs>
+          <w:tab w:val="clear" w:pos="720"/>
+        </w:tabs>
+      </w:pPr>
+      <w:proofErr w:type="spellStart"/>
+      <w:r>
+        <w:t>npx</w:t>
+      </w:r>
+      <w:proofErr w:type="spellEnd"/>
+      <w:r>
+        <w:t xml:space="preserve"> create-react-app my-app</w:t>
+      </w:r>
+    </w:p>
+    <w:p>
+      <w:pPr>
+        <w:numPr>
+          <w:ilvl w:val="1"/>
+          <w:numId w:val="13"/>
+        </w:numPr>
+      </w:pPr>
+      <w:r>
+        <w:rPr>
+          <w:b/>
+          <w:bCs/>
+        </w:rPr>
+        <w:t>What happens here?</w:t>
+      </w:r>
+      <w:r>
+        <w:t xml:space="preserve"> </w:t>
+      </w:r>
+    </w:p>
+    <w:p>
+      <w:pPr>
+        <w:numPr>
+          <w:ilvl w:val="2"/>
+          <w:numId w:val="13"/>
+        </w:numPr>
+      </w:pPr>
+      <w:proofErr w:type="spellStart"/>
+      <w:r>
+        <w:t>npx</w:t>
+      </w:r>
+      <w:proofErr w:type="spellEnd"/>
+      <w:r>
+        <w:t xml:space="preserve"> is a tool that comes with </w:t>
+      </w:r>
+      <w:proofErr w:type="spellStart"/>
+      <w:r>
+        <w:t>npm</w:t>
+      </w:r>
+      <w:proofErr w:type="spellEnd"/>
+      <w:r>
+        <w:t>. It ensures you always use the latest version of Create React App.</w:t>
+      </w:r>
+    </w:p>
+    <w:p>
+      <w:pPr>
+        <w:numPr>
+          <w:ilvl w:val="2"/>
+          <w:numId w:val="13"/>
+        </w:numPr>
+      </w:pPr>
+      <w:r>
+        <w:lastRenderedPageBreak/>
+        <w:t>my-app is the name of your project folder. Replace it with your preferred name.</w:t>
+      </w:r>
+    </w:p>
+    <w:p>
+      <w:pPr>
+        <w:numPr>
+          <w:ilvl w:val="1"/>
+          <w:numId w:val="13"/>
+        </w:numPr>
+      </w:pPr>
+      <w:r>
+        <w:t>This command will create a new folder named my-app and set up all the necessary dependencies for React.</w:t>
+      </w:r>
+    </w:p>
+    <w:p>
+      <w:pPr>
+        <w:numPr>
+          <w:ilvl w:val="0"/>
+          <w:numId w:val="13"/>
+        </w:numPr>
+      </w:pPr>
+      <w:r>
+        <w:t xml:space="preserve">Navigate to your project folder: </w:t>
+      </w:r>
+    </w:p>
+    <w:p>
+      <w:pPr>
+        <w:numPr>
+          <w:ilvl w:val="0"/>
+          <w:numId w:val="13"/>
+        </w:numPr>
+        <w:tabs>
+          <w:tab w:val="clear" w:pos="720"/>
+        </w:tabs>
+      </w:pPr>
+      <w:r>
+        <w:t>cd my-app</w:t>
+      </w:r>
+    </w:p>
+    <w:p>
+      <w:pPr>
+        <w:numPr>
+          <w:ilvl w:val="0"/>
+          <w:numId w:val="13"/>
+        </w:numPr>
+      </w:pPr>
+      <w:r>
+        <w:t xml:space="preserve">Start the development server: </w:t>
+      </w:r>
+    </w:p>
+    <w:p>
+      <w:pPr>
+        <w:numPr>
+          <w:ilvl w:val="0"/>
+          <w:numId w:val="13"/>
+        </w:numPr>
+        <w:tabs>
+          <w:tab w:val="clear" w:pos="720"/>
+        </w:tabs>
+      </w:pPr>
+      <w:proofErr w:type="spellStart"/>
+      <w:r>
+        <w:t>npm</w:t>
+      </w:r>
+      <w:proofErr w:type="spellEnd"/>
+      <w:r>
+        <w:t xml:space="preserve"> start</w:t>
+      </w:r>
+    </w:p>
+    <w:p>
+      <w:pPr>
+        <w:numPr>
+          <w:ilvl w:val="1"/>
+          <w:numId w:val="13"/>
+        </w:numPr>
+      </w:pPr>
+      <w:r>
+        <w:t xml:space="preserve">This will launch your React app in your default browser at </w:t>
+      </w:r>
+      <w:hyperlink r:id="rId8" w:history="1">
+        <w:r>
+          <w:rPr>
+            <w:rStyle w:val="Hyperlink"/>
+            <w:b/>
+            <w:bCs/>
+          </w:rPr>
+          <w:t>http://localhost:3000</w:t>
+        </w:r>
+      </w:hyperlink>
+      <w:r>
+        <w:t>.</w:t>
+      </w:r>
+    </w:p>
+    <w:p>
+      <w:pPr>
+        <w:numPr>
+          <w:ilvl w:val="1"/>
+          <w:numId w:val="13"/>
+        </w:numPr>
+      </w:pPr>
+      <w:r>
+        <w:t>You’ll see a default "React App" screen. This confirms that your environment is set up correctly.</w:t>
+      </w:r>
+    </w:p>
+    <w:p>
+      <w:r>
+        <w:pict w14:anchorId="1CAADFFB">
+          <v:rect id="_x0000_i1094" style="width:0;height:1.5pt" o:hralign="center" o:hrstd="t" o:hr="t" fillcolor="#a0a0a0" stroked="f"/>
+        </w:pict>
+      </w:r>
+    </w:p>
+    <w:p>
+      <w:pPr>
+        <w:rPr>
+          <w:b/>
+          <w:bCs/>
+        </w:rPr>
+      </w:pPr>
+      <w:r>
+        <w:rPr>
+          <w:b/>
+          <w:bCs/>
+        </w:rPr>
+        <w:t>4. Understand the Folder Structure</w:t>
+      </w:r>
+    </w:p>
+    <w:p>
+      <w:r>
+        <w:t>Once you create a React app, you’ll notice a specific folder structure. Let’s break it down:</w:t>
+      </w:r>
+    </w:p>
+    <w:p>
+      <w:pPr>
+        <w:numPr>
+          <w:ilvl w:val="0"/>
+          <w:numId w:val="14"/>
+        </w:numPr>
+      </w:pPr>
+      <w:proofErr w:type="spellStart"/>
+      <w:r>
+        <w:rPr>
+          <w:b/>
+          <w:bCs/>
+        </w:rPr>
+        <w:t>node_modules</w:t>
+      </w:r>
+      <w:proofErr w:type="spellEnd"/>
+      <w:r>
+        <w:rPr>
+          <w:b/>
+          <w:bCs/>
+        </w:rPr>
+        <w:t>/</w:t>
+      </w:r>
+      <w:r>
+        <w:t xml:space="preserve">: </w:t>
+      </w:r>
+    </w:p>
+    <w:p>
+      <w:pPr>
+        <w:numPr>
+          <w:ilvl w:val="1"/>
+          <w:numId w:val="14"/>
+        </w:numPr>
+      </w:pPr>
+      <w:r>
+        <w:t xml:space="preserve">Contains all the installed </w:t>
+      </w:r>
+      <w:proofErr w:type="spellStart"/>
+      <w:r>
+        <w:t>npm</w:t>
+      </w:r>
+      <w:proofErr w:type="spellEnd"/>
+      <w:r>
+        <w:t xml:space="preserve"> packages and dependencies for your project.</w:t>
+      </w:r>
+    </w:p>
+    <w:p>
+      <w:pPr>
+        <w:numPr>
+          <w:ilvl w:val="1"/>
+          <w:numId w:val="14"/>
+        </w:numPr>
+      </w:pPr>
+      <w:r>
+        <w:t>Avoid making changes here.</w:t>
+      </w:r>
+    </w:p>
+    <w:p>
+      <w:pPr>
+        <w:numPr>
+          <w:ilvl w:val="0"/>
+          <w:numId w:val="14"/>
+        </w:numPr>
+      </w:pPr>
+      <w:r>
+        <w:rPr>
+          <w:b/>
+          <w:bCs/>
+        </w:rPr>
+        <w:t>public/</w:t>
+      </w:r>
+      <w:r>
+        <w:t xml:space="preserve">: </w:t>
+      </w:r>
+    </w:p>
+    <w:p>
+      <w:pPr>
+        <w:numPr>
+          <w:ilvl w:val="1"/>
+          <w:numId w:val="14"/>
+        </w:numPr>
+      </w:pPr>
+      <w:r>
+        <w:t>Contains static files like index.html, favicon.ico, etc.</w:t>
+      </w:r>
+    </w:p>
+    <w:p>
+      <w:pPr>
+        <w:numPr>
+          <w:ilvl w:val="1"/>
+          <w:numId w:val="14"/>
+        </w:numPr>
+      </w:pPr>
+      <w:r>
+        <w:t>index.html is the single HTML file used in React apps. React injects components here.</w:t>
+      </w:r>
+    </w:p>
+    <w:p>
+      <w:pPr>
+        <w:numPr>
+          <w:ilvl w:val="0"/>
+          <w:numId w:val="14"/>
+        </w:numPr>
+      </w:pPr>
+      <w:proofErr w:type="spellStart"/>
+      <w:r>
+        <w:rPr>
+          <w:b/>
+          <w:bCs/>
+        </w:rPr>
+        <w:t>src</w:t>
+      </w:r>
+      <w:proofErr w:type="spellEnd"/>
+      <w:r>
+        <w:rPr>
+          <w:b/>
+          <w:bCs/>
+        </w:rPr>
+        <w:t>/</w:t>
+      </w:r>
+      <w:r>
+        <w:t xml:space="preserve">: </w:t>
+      </w:r>
+    </w:p>
+    <w:p>
+      <w:pPr>
+        <w:numPr>
+          <w:ilvl w:val="1"/>
+          <w:numId w:val="14"/>
+        </w:numPr>
+      </w:pPr>
+      <w:r>
+        <w:t>This is where you write your React code.</w:t>
+      </w:r>
+    </w:p>
+    <w:p>
+      <w:pPr>
+        <w:numPr>
+          <w:ilvl w:val="1"/>
+          <w:numId w:val="14"/>
+        </w:numPr>
+      </w:pPr>
+      <w:r>
+        <w:t xml:space="preserve">Key files include: </w:t>
+      </w:r>
+    </w:p>
+    <w:p>
+      <w:pPr>
+        <w:numPr>
+          <w:ilvl w:val="2"/>
+          <w:numId w:val="14"/>
+        </w:numPr>
+      </w:pPr>
+      <w:r>
+        <w:t>App.js: The main React component that serves as the starting point of your app.</w:t>
+      </w:r>
+    </w:p>
+    <w:p>
+      <w:pPr>
+        <w:numPr>
+          <w:ilvl w:val="2"/>
+          <w:numId w:val="14"/>
+        </w:numPr>
+      </w:pPr>
+      <w:r>
+        <w:t>index.js: The entry point for your React application. It renders the App component into the DOM.</w:t>
+      </w:r>
+    </w:p>
+    <w:p>
+      <w:pPr>
+        <w:numPr>
+          <w:ilvl w:val="1"/>
+          <w:numId w:val="14"/>
+        </w:numPr>
+      </w:pPr>
+      <w:r>
+        <w:t>You’ll spend most of your time in this folder.</w:t>
+      </w:r>
+    </w:p>
+    <w:p>
+      <w:pPr>
+        <w:numPr>
+          <w:ilvl w:val="0"/>
+          <w:numId w:val="14"/>
+        </w:numPr>
+      </w:pPr>
+      <w:proofErr w:type="spellStart"/>
+      <w:proofErr w:type="gramStart"/>
+      <w:r>
+        <w:rPr>
+          <w:b/>
+          <w:bCs/>
+        </w:rPr>
+        <w:t>package.json</w:t>
+      </w:r>
+      <w:proofErr w:type="spellEnd"/>
+      <w:proofErr w:type="gramEnd"/>
+      <w:r>
+        <w:t xml:space="preserve">: </w:t>
+      </w:r>
+    </w:p>
+    <w:p>
+      <w:pPr>
+        <w:numPr>
+          <w:ilvl w:val="1"/>
+          <w:numId w:val="14"/>
+        </w:numPr>
+      </w:pPr>
+      <w:r>
+        <w:t>Contains metadata about your project and lists all the dependencies (e.g., React, React-DOM).</w:t>
+      </w:r>
+    </w:p>
+    <w:p>
+      <w:r>
+        <w:pict w14:anchorId="625F57EE">
+          <v:rect id="_x0000_i1095" style="width:0;height:1.5pt" o:hralign="center" o:hrstd="t" o:hr="t" fillcolor="#a0a0a0" stroked="f"/>
+        </w:pict>
+      </w:r>
+    </w:p>
+    <w:p>
+      <w:pPr>
+        <w:rPr>
+          <w:b/>
+          <w:bCs/>
+        </w:rPr>
+      </w:pPr>
+      <w:r>
+        <w:rPr>
+          <w:b/>
+          <w:bCs/>
+        </w:rPr>
+        <w:lastRenderedPageBreak/>
+        <w:t>5</w:t>
+      </w:r>
+      <w:r>
+        <w:rPr>
+          <w:b/>
+          <w:bCs/>
+        </w:rPr>
+        <w:t>. Understand Key React Tools</w:t>
+      </w:r>
+    </w:p>
+    <w:p>
+      <w:r>
+        <w:t>To work efficiently with React, you’ll use a few essential tools:</w:t>
+      </w:r>
+    </w:p>
+    <w:p>
+      <w:pPr>
+        <w:rPr>
+          <w:b/>
+          <w:bCs/>
+        </w:rPr>
+      </w:pPr>
+      <w:r>
+        <w:rPr>
+          <w:b/>
+          <w:bCs/>
+        </w:rPr>
+        <w:t>React Developer Tools</w:t>
+      </w:r>
+    </w:p>
+    <w:p>
+      <w:pPr>
+        <w:numPr>
+          <w:ilvl w:val="0"/>
+          <w:numId w:val="16"/>
+        </w:numPr>
+      </w:pPr>
+      <w:r>
+        <w:rPr>
+          <w:b/>
+          <w:bCs/>
+        </w:rPr>
+        <w:t>React Developer Tools</w:t>
+      </w:r>
+      <w:r>
+        <w:t xml:space="preserve"> is a browser extension that helps debug React applications.</w:t>
+      </w:r>
+    </w:p>
+    <w:p>
+      <w:pPr>
+        <w:numPr>
+          <w:ilvl w:val="0"/>
+          <w:numId w:val="16"/>
+        </w:numPr>
+      </w:pPr>
+      <w:r>
+        <w:rPr>
+          <w:b/>
+          <w:bCs/>
+        </w:rPr>
+        <w:t>Install it:</w:t>
+      </w:r>
+      <w:r>
+        <w:t xml:space="preserve"> </w:t>
+      </w:r>
+      <w:r>
+        <w:t xml:space="preserve">For installing, follow this guide: </w:t>
+      </w:r>
+      <w:hyperlink r:id="rId9" w:history="1">
+        <w:r>
+          <w:rPr>
+            <w:rStyle w:val="Hyperlink"/>
+          </w:rPr>
+          <w:t>https://github.com/Balakrishna1308/ecb2024/blob/master/misc/react/dev-tools-react.pdf</w:t>
+        </w:r>
+      </w:hyperlink>
+    </w:p>
+    <w:p>
+      <w:pPr>
+        <w:rPr>
+          <w:b/>
+          <w:bCs/>
+        </w:rPr>
+      </w:pPr>
+      <w:proofErr w:type="spellStart"/>
+      <w:r>
+        <w:rPr>
+          <w:b/>
+          <w:bCs/>
+        </w:rPr>
+        <w:t>npm</w:t>
+      </w:r>
+      <w:proofErr w:type="spellEnd"/>
+      <w:r>
+        <w:rPr>
+          <w:b/>
+          <w:bCs/>
+        </w:rPr>
+        <w:t xml:space="preserve"> (Node Package Manager)</w:t>
+      </w:r>
+    </w:p>
+    <w:p>
+      <w:pPr>
+        <w:numPr>
+          <w:ilvl w:val="0"/>
+          <w:numId w:val="17"/>
+        </w:numPr>
+      </w:pPr>
+      <w:r>
+        <w:t xml:space="preserve">You’ll use </w:t>
+      </w:r>
+      <w:proofErr w:type="spellStart"/>
+      <w:r>
+        <w:t>npm</w:t>
+      </w:r>
+      <w:proofErr w:type="spellEnd"/>
+      <w:r>
+        <w:t xml:space="preserve"> to: </w:t>
+      </w:r>
+    </w:p>
+    <w:p>
+      <w:pPr>
+        <w:numPr>
+          <w:ilvl w:val="1"/>
+          <w:numId w:val="17"/>
+        </w:numPr>
+      </w:pPr>
+      <w:r>
+        <w:t xml:space="preserve">Install third-party libraries like </w:t>
+      </w:r>
+      <w:proofErr w:type="spellStart"/>
+      <w:r>
+        <w:t>axios</w:t>
+      </w:r>
+      <w:proofErr w:type="spellEnd"/>
+      <w:r>
+        <w:t xml:space="preserve"> or react-router-dom.</w:t>
+      </w:r>
+    </w:p>
+    <w:p>
+      <w:pPr>
+        <w:numPr>
+          <w:ilvl w:val="1"/>
+          <w:numId w:val="17"/>
+        </w:numPr>
+      </w:pPr>
+      <w:r>
+        <w:t>Manage project dependencies.</w:t>
+      </w:r>
+    </w:p>
+    <w:p>
+      <w:r>
+        <w:pict w14:anchorId="3CA80DA1">
+          <v:rect id="_x0000_i1097" style="width:0;height:1.5pt" o:hralign="center" o:hrstd="t" o:hr="t" fillcolor="#a0a0a0" stroked="f"/>
+        </w:pict>
+      </w:r>
+    </w:p>
+    <w:p>
+      <w:pPr>
+        <w:rPr>
+          <w:b/>
+          <w:bCs/>
+        </w:rPr>
+      </w:pPr>
+      <w:r>
+        <w:rPr>
+          <w:b/>
+          <w:bCs/>
+        </w:rPr>
+        <w:t>6</w:t>
+      </w:r>
+      <w:r>
+        <w:rPr>
+          <w:b/>
+          <w:bCs/>
+        </w:rPr>
+        <w:t>. Test Your Setup</w:t>
+      </w:r>
+    </w:p>
+    <w:p>
+      <w:r>
+        <w:t>Before diving into React, make sure everything works:</w:t>
+      </w:r>
+    </w:p>
+    <w:p>
+      <w:pPr>
+        <w:numPr>
+          <w:ilvl w:val="0"/>
+          <w:numId w:val="18"/>
+        </w:numPr>
+      </w:pPr>
+      <w:r>
+        <w:t>Open your terminal.</w:t>
+      </w:r>
+    </w:p>
+    <w:p>
+      <w:pPr>
+        <w:numPr>
+          <w:ilvl w:val="0"/>
+          <w:numId w:val="18"/>
+        </w:numPr>
+      </w:pPr>
+      <w:r>
+        <w:t xml:space="preserve">Run: </w:t>
+      </w:r>
+    </w:p>
+    <w:p>
+      <w:pPr>
+        <w:numPr>
+          <w:ilvl w:val="0"/>
+          <w:numId w:val="18"/>
+        </w:numPr>
+        <w:tabs>
+          <w:tab w:val="clear" w:pos="720"/>
+        </w:tabs>
+      </w:pPr>
+      <w:proofErr w:type="spellStart"/>
+      <w:r>
+        <w:t>npm</w:t>
+      </w:r>
+      <w:proofErr w:type="spellEnd"/>
+      <w:r>
+        <w:t xml:space="preserve"> start</w:t>
+      </w:r>
+    </w:p>
+    <w:p>
+      <w:pPr>
+        <w:numPr>
+          <w:ilvl w:val="0"/>
+          <w:numId w:val="18"/>
+        </w:numPr>
+      </w:pPr>
+      <w:r>
+        <w:t xml:space="preserve">If the default "React App" opens in your browser at </w:t>
+      </w:r>
+      <w:hyperlink r:id="rId10" w:history="1">
+        <w:r>
+          <w:rPr>
+            <w:rStyle w:val="Hyperlink"/>
+            <w:b/>
+            <w:bCs/>
+          </w:rPr>
+          <w:t>http://localhost:3000</w:t>
+        </w:r>
+      </w:hyperlink>
+      <w:r>
+        <w:t>, you’re ready to go!</w:t>
+      </w:r>
+    </w:p>
+    <w:p>
+      <w:r>
+        <w:pict w14:anchorId="161FBDF8">
+          <v:rect id="_x0000_i1098" style="width:0;height:1.5pt" o:hralign="center" o:hrstd="t" o:hr="t" fillcolor="#a0a0a0" stroked="f"/>
+        </w:pict>
+      </w:r>
+    </w:p>
+    <w:p>
+      <w:pPr>
+        <w:rPr>
+          <w:b/>
+          <w:bCs/>
+        </w:rPr>
+      </w:pPr>
+      <w:r>
+        <w:rPr>
+          <w:b/>
+          <w:bCs/>
+        </w:rPr>
+        <w:t>7</w:t>
+      </w:r>
+      <w:r>
+        <w:rPr>
+          <w:b/>
+          <w:bCs/>
+        </w:rPr>
+        <w:t>. Next Steps</w:t>
+      </w:r>
+    </w:p>
+    <w:p>
+      <w:r>
+        <w:t>Once your environment is set up:</w:t>
+      </w:r>
+    </w:p>
+    <w:p>
+      <w:pPr>
+        <w:numPr>
+          <w:ilvl w:val="0"/>
+          <w:numId w:val="19"/>
+        </w:numPr>
+      </w:pPr>
+      <w:r>
+        <w:t xml:space="preserve">Experiment with the default React app: </w:t>
+      </w:r>
+    </w:p>
+    <w:p>
+      <w:pPr>
+        <w:numPr>
+          <w:ilvl w:val="1"/>
+          <w:numId w:val="19"/>
+        </w:numPr>
+      </w:pPr>
+      <w:r>
+        <w:t xml:space="preserve">Open App.js in the </w:t>
+      </w:r>
+      <w:proofErr w:type="spellStart"/>
+      <w:r>
+        <w:t>src</w:t>
+      </w:r>
+      <w:proofErr w:type="spellEnd"/>
+      <w:r>
+        <w:t>/ folder.</w:t>
+      </w:r>
+    </w:p>
+    <w:p>
+      <w:pPr>
+        <w:numPr>
+          <w:ilvl w:val="1"/>
+          <w:numId w:val="19"/>
+        </w:numPr>
+      </w:pPr>
+      <w:r>
+        <w:t>Modify the text inside &lt;header&gt; to see how changes are reflected in your browser.</w:t>
+      </w:r>
+    </w:p>
+    <w:p>
+      <w:pPr>
+        <w:numPr>
+          <w:ilvl w:val="0"/>
+          <w:numId w:val="19"/>
+        </w:numPr>
+      </w:pPr>
+      <w:r>
+        <w:t>Follow a basic tutorial to build your first React component.</w:t>
+      </w:r>
+    </w:p>
+    <w:p>
+      <w:r>
+        <w:pict w14:anchorId="5AC79CD2">
+          <v:rect id="_x0000_i1099" style="width:0;height:1.5pt" o:hralign="center" o:hrstd="t" o:hr="t" fillcolor="#a0a0a0" stroked="f"/>
+        </w:pict>
+      </w:r>
+    </w:p>
+    <w:p>
+      <w:pPr>
+        <w:rPr>
+          <w:b/>
+          <w:bCs/>
+        </w:rPr>
+      </w:pPr>
+      <w:r>
+        <w:rPr>
+          <w:b/>
+          <w:bCs/>
+        </w:rPr>
+        <w:t>Summary of Environment Setup Steps</w:t>
+      </w:r>
+    </w:p>
+    <w:p>
+      <w:pPr>
+        <w:numPr>
+          <w:ilvl w:val="0"/>
+          <w:numId w:val="20"/>
+        </w:numPr>
+      </w:pPr>
+      <w:r>
+        <w:rPr>
+          <w:b/>
+          <w:bCs/>
+        </w:rPr>
+        <w:t>Install Node.js</w:t>
+      </w:r>
+      <w:r>
+        <w:t xml:space="preserve">: Essential for React apps and </w:t>
+      </w:r>
+      <w:proofErr w:type="spellStart"/>
+      <w:r>
+        <w:t>npm</w:t>
+      </w:r>
+      <w:proofErr w:type="spellEnd"/>
+      <w:r>
+        <w:t xml:space="preserve"> package management.</w:t>
+      </w:r>
+    </w:p>
+    <w:p>
+      <w:pPr>
+        <w:numPr>
+          <w:ilvl w:val="0"/>
+          <w:numId w:val="20"/>
+        </w:numPr>
+      </w:pPr>
+      <w:r>
+        <w:rPr>
+          <w:b/>
+          <w:bCs/>
+        </w:rPr>
+        <w:t>Install VS Code</w:t>
+      </w:r>
+      <w:r>
+        <w:t>: Best code editor with helpful extensions.</w:t>
+      </w:r>
+    </w:p>
+    <w:p>
+      <w:pPr>
+        <w:numPr>
+          <w:ilvl w:val="0"/>
+          <w:numId w:val="20"/>
+        </w:numPr>
+      </w:pPr>
+      <w:r>
+        <w:rPr>
+          <w:b/>
+          <w:bCs/>
+        </w:rPr>
+        <w:t>Create a React Project</w:t>
+      </w:r>
+      <w:r>
+        <w:t>: Use Create React App (</w:t>
+      </w:r>
+      <w:proofErr w:type="spellStart"/>
+      <w:r>
+        <w:t>npx</w:t>
+      </w:r>
+      <w:proofErr w:type="spellEnd"/>
+      <w:r>
+        <w:t xml:space="preserve"> create-react-app my-app).</w:t>
+      </w:r>
+    </w:p>
+    <w:p>
+      <w:pPr>
+        <w:numPr>
+          <w:ilvl w:val="0"/>
+          <w:numId w:val="20"/>
+        </w:numPr>
+      </w:pPr>
+      <w:r>
+        <w:rPr>
+          <w:b/>
+          <w:bCs/>
+        </w:rPr>
+        <w:t>Understand Folder Structure</w:t>
+      </w:r>
+      <w:r>
+        <w:t xml:space="preserve">: Familiarize yourself with </w:t>
+      </w:r>
+      <w:proofErr w:type="spellStart"/>
+      <w:r>
+        <w:t>src</w:t>
+      </w:r>
+      <w:proofErr w:type="spellEnd"/>
+      <w:r>
+        <w:t>/, public/, and other files.</w:t>
+      </w:r>
+    </w:p>
+    <w:p>
+      <w:pPr>
+        <w:numPr>
+          <w:ilvl w:val="0"/>
+          <w:numId w:val="20"/>
+        </w:numPr>
+      </w:pPr>
+      <w:r>
+        <w:rPr>
+          <w:b/>
+          <w:bCs/>
+        </w:rPr>
+        <w:t>React Developer Tools</w:t>
+      </w:r>
+      <w:r>
+        <w:t>: Debug React apps in the browser.</w:t>
+      </w:r>
+    </w:p>
+    <w:p>
+      <w:pPr>
+        <w:numPr>
+          <w:ilvl w:val="0"/>
+          <w:numId w:val="20"/>
+        </w:numPr>
+      </w:pPr>
+      <w:r>
+        <w:rPr>
+          <w:b/>
+          <w:bCs/>
+        </w:rPr>
+        <w:lastRenderedPageBreak/>
+        <w:t>Test Setup</w:t>
+      </w:r>
+      <w:r>
+        <w:t xml:space="preserve">: Run </w:t>
+      </w:r>
+      <w:proofErr w:type="spellStart"/>
+      <w:r>
+        <w:t>npm</w:t>
+      </w:r>
+      <w:proofErr w:type="spellEnd"/>
+      <w:r>
+        <w:t xml:space="preserve"> start to ensure everything works.</w:t>
+      </w:r>
+    </w:p>
+    <w:p>
+      <w:pPr>
+        <w:pBdr>
+          <w:bottom w:val="double" w:sz="6" w:space="1" w:color="auto"/>
+        </w:pBdr>
+      </w:pPr>
+    </w:p>
+    <w:p/>
     <w:p/>
     <w:sectPr>
       <w:pgSz w:w="11906" w:h="16838"/>
@@ -1535,6 +3063,119 @@
     </w:lvl>
   </w:abstractNum>
   <w:abstractNum w:abstractNumId="1" w15:restartNumberingAfterBreak="0">
+    <w:nsid w:val="1A0B56DA"/>
+    <w:multiLevelType w:val="multilevel"/>
+    <w:tmpl w:val="3F52BB98"/>
+    <w:lvl w:ilvl="0">
+      <w:start w:val="1"/>
+      <w:numFmt w:val="decimal"/>
+      <w:lvlText w:val="%1."/>
+      <w:lvlJc w:val="left"/>
+      <w:pPr>
+        <w:tabs>
+          <w:tab w:val="num" w:pos="720"/>
+        </w:tabs>
+        <w:ind w:left="720" w:hanging="360"/>
+      </w:pPr>
+    </w:lvl>
+    <w:lvl w:ilvl="1" w:tentative="1">
+      <w:start w:val="1"/>
+      <w:numFmt w:val="decimal"/>
+      <w:lvlText w:val="%2."/>
+      <w:lvlJc w:val="left"/>
+      <w:pPr>
+        <w:tabs>
+          <w:tab w:val="num" w:pos="1440"/>
+        </w:tabs>
+        <w:ind w:left="1440" w:hanging="360"/>
+      </w:pPr>
+    </w:lvl>
+    <w:lvl w:ilvl="2" w:tentative="1">
+      <w:start w:val="1"/>
+      <w:numFmt w:val="decimal"/>
+      <w:lvlText w:val="%3."/>
+      <w:lvlJc w:val="left"/>
+      <w:pPr>
+        <w:tabs>
+          <w:tab w:val="num" w:pos="2160"/>
+        </w:tabs>
+        <w:ind w:left="2160" w:hanging="360"/>
+      </w:pPr>
+    </w:lvl>
+    <w:lvl w:ilvl="3" w:tentative="1">
+      <w:start w:val="1"/>
+      <w:numFmt w:val="decimal"/>
+      <w:lvlText w:val="%4."/>
+      <w:lvlJc w:val="left"/>
+      <w:pPr>
+        <w:tabs>
+          <w:tab w:val="num" w:pos="2880"/>
+        </w:tabs>
+        <w:ind w:left="2880" w:hanging="360"/>
+      </w:pPr>
+    </w:lvl>
+    <w:lvl w:ilvl="4" w:tentative="1">
+      <w:start w:val="1"/>
+      <w:numFmt w:val="decimal"/>
+      <w:lvlText w:val="%5."/>
+      <w:lvlJc w:val="left"/>
+      <w:pPr>
+        <w:tabs>
+          <w:tab w:val="num" w:pos="3600"/>
+        </w:tabs>
+        <w:ind w:left="3600" w:hanging="360"/>
+      </w:pPr>
+    </w:lvl>
+    <w:lvl w:ilvl="5" w:tentative="1">
+      <w:start w:val="1"/>
+      <w:numFmt w:val="decimal"/>
+      <w:lvlText w:val="%6."/>
+      <w:lvlJc w:val="left"/>
+      <w:pPr>
+        <w:tabs>
+          <w:tab w:val="num" w:pos="4320"/>
+        </w:tabs>
+        <w:ind w:left="4320" w:hanging="360"/>
+      </w:pPr>
+    </w:lvl>
+    <w:lvl w:ilvl="6" w:tentative="1">
+      <w:start w:val="1"/>
+      <w:numFmt w:val="decimal"/>
+      <w:lvlText w:val="%7."/>
+      <w:lvlJc w:val="left"/>
+      <w:pPr>
+        <w:tabs>
+          <w:tab w:val="num" w:pos="5040"/>
+        </w:tabs>
+        <w:ind w:left="5040" w:hanging="360"/>
+      </w:pPr>
+    </w:lvl>
+    <w:lvl w:ilvl="7" w:tentative="1">
+      <w:start w:val="1"/>
+      <w:numFmt w:val="decimal"/>
+      <w:lvlText w:val="%8."/>
+      <w:lvlJc w:val="left"/>
+      <w:pPr>
+        <w:tabs>
+          <w:tab w:val="num" w:pos="5760"/>
+        </w:tabs>
+        <w:ind w:left="5760" w:hanging="360"/>
+      </w:pPr>
+    </w:lvl>
+    <w:lvl w:ilvl="8" w:tentative="1">
+      <w:start w:val="1"/>
+      <w:numFmt w:val="decimal"/>
+      <w:lvlText w:val="%9."/>
+      <w:lvlJc w:val="left"/>
+      <w:pPr>
+        <w:tabs>
+          <w:tab w:val="num" w:pos="6480"/>
+        </w:tabs>
+        <w:ind w:left="6480" w:hanging="360"/>
+      </w:pPr>
+    </w:lvl>
+  </w:abstractNum>
+  <w:abstractNum w:abstractNumId="2" w15:restartNumberingAfterBreak="0">
     <w:nsid w:val="1FDD1CC7"/>
     <w:multiLevelType w:val="multilevel"/>
     <w:tmpl w:val="50F8C004"/>
@@ -1683,7 +3324,7 @@
       </w:rPr>
     </w:lvl>
   </w:abstractNum>
-  <w:abstractNum w:abstractNumId="2" w15:restartNumberingAfterBreak="0">
+  <w:abstractNum w:abstractNumId="3" w15:restartNumberingAfterBreak="0">
     <w:nsid w:val="22E55674"/>
     <w:multiLevelType w:val="multilevel"/>
     <w:tmpl w:val="C5FC0C6A"/>
@@ -1800,7 +3441,305 @@
       </w:pPr>
     </w:lvl>
   </w:abstractNum>
-  <w:abstractNum w:abstractNumId="3" w15:restartNumberingAfterBreak="0">
+  <w:abstractNum w:abstractNumId="4" w15:restartNumberingAfterBreak="0">
+    <w:nsid w:val="24254695"/>
+    <w:multiLevelType w:val="multilevel"/>
+    <w:tmpl w:val="0B7CE3A4"/>
+    <w:lvl w:ilvl="0">
+      <w:start w:val="1"/>
+      <w:numFmt w:val="bullet"/>
+      <w:lvlText w:val=""/>
+      <w:lvlJc w:val="left"/>
+      <w:pPr>
+        <w:tabs>
+          <w:tab w:val="num" w:pos="720"/>
+        </w:tabs>
+        <w:ind w:left="720" w:hanging="360"/>
+      </w:pPr>
+      <w:rPr>
+        <w:rFonts w:ascii="Symbol" w:hAnsi="Symbol" w:hint="default"/>
+        <w:sz w:val="20"/>
+      </w:rPr>
+    </w:lvl>
+    <w:lvl w:ilvl="1">
+      <w:start w:val="1"/>
+      <w:numFmt w:val="bullet"/>
+      <w:lvlText w:val="o"/>
+      <w:lvlJc w:val="left"/>
+      <w:pPr>
+        <w:tabs>
+          <w:tab w:val="num" w:pos="1440"/>
+        </w:tabs>
+        <w:ind w:left="1440" w:hanging="360"/>
+      </w:pPr>
+      <w:rPr>
+        <w:rFonts w:ascii="Courier New" w:hAnsi="Courier New" w:hint="default"/>
+        <w:sz w:val="20"/>
+      </w:rPr>
+    </w:lvl>
+    <w:lvl w:ilvl="2" w:tentative="1">
+      <w:start w:val="1"/>
+      <w:numFmt w:val="bullet"/>
+      <w:lvlText w:val=""/>
+      <w:lvlJc w:val="left"/>
+      <w:pPr>
+        <w:tabs>
+          <w:tab w:val="num" w:pos="2160"/>
+        </w:tabs>
+        <w:ind w:left="2160" w:hanging="360"/>
+      </w:pPr>
+      <w:rPr>
+        <w:rFonts w:ascii="Wingdings" w:hAnsi="Wingdings" w:hint="default"/>
+        <w:sz w:val="20"/>
+      </w:rPr>
+    </w:lvl>
+    <w:lvl w:ilvl="3" w:tentative="1">
+      <w:start w:val="1"/>
+      <w:numFmt w:val="bullet"/>
+      <w:lvlText w:val=""/>
+      <w:lvlJc w:val="left"/>
+      <w:pPr>
+        <w:tabs>
+          <w:tab w:val="num" w:pos="2880"/>
+        </w:tabs>
+        <w:ind w:left="2880" w:hanging="360"/>
+      </w:pPr>
+      <w:rPr>
+        <w:rFonts w:ascii="Wingdings" w:hAnsi="Wingdings" w:hint="default"/>
+        <w:sz w:val="20"/>
+      </w:rPr>
+    </w:lvl>
+    <w:lvl w:ilvl="4" w:tentative="1">
+      <w:start w:val="1"/>
+      <w:numFmt w:val="bullet"/>
+      <w:lvlText w:val=""/>
+      <w:lvlJc w:val="left"/>
+      <w:pPr>
+        <w:tabs>
+          <w:tab w:val="num" w:pos="3600"/>
+        </w:tabs>
+        <w:ind w:left="3600" w:hanging="360"/>
+      </w:pPr>
+      <w:rPr>
+        <w:rFonts w:ascii="Wingdings" w:hAnsi="Wingdings" w:hint="default"/>
+        <w:sz w:val="20"/>
+      </w:rPr>
+    </w:lvl>
+    <w:lvl w:ilvl="5" w:tentative="1">
+      <w:start w:val="1"/>
+      <w:numFmt w:val="bullet"/>
+      <w:lvlText w:val=""/>
+      <w:lvlJc w:val="left"/>
+      <w:pPr>
+        <w:tabs>
+          <w:tab w:val="num" w:pos="4320"/>
+        </w:tabs>
+        <w:ind w:left="4320" w:hanging="360"/>
+      </w:pPr>
+      <w:rPr>
+        <w:rFonts w:ascii="Wingdings" w:hAnsi="Wingdings" w:hint="default"/>
+        <w:sz w:val="20"/>
+      </w:rPr>
+    </w:lvl>
+    <w:lvl w:ilvl="6" w:tentative="1">
+      <w:start w:val="1"/>
+      <w:numFmt w:val="bullet"/>
+      <w:lvlText w:val=""/>
+      <w:lvlJc w:val="left"/>
+      <w:pPr>
+        <w:tabs>
+          <w:tab w:val="num" w:pos="5040"/>
+        </w:tabs>
+        <w:ind w:left="5040" w:hanging="360"/>
+      </w:pPr>
+      <w:rPr>
+        <w:rFonts w:ascii="Wingdings" w:hAnsi="Wingdings" w:hint="default"/>
+        <w:sz w:val="20"/>
+      </w:rPr>
+    </w:lvl>
+    <w:lvl w:ilvl="7" w:tentative="1">
+      <w:start w:val="1"/>
+      <w:numFmt w:val="bullet"/>
+      <w:lvlText w:val=""/>
+      <w:lvlJc w:val="left"/>
+      <w:pPr>
+        <w:tabs>
+          <w:tab w:val="num" w:pos="5760"/>
+        </w:tabs>
+        <w:ind w:left="5760" w:hanging="360"/>
+      </w:pPr>
+      <w:rPr>
+        <w:rFonts w:ascii="Wingdings" w:hAnsi="Wingdings" w:hint="default"/>
+        <w:sz w:val="20"/>
+      </w:rPr>
+    </w:lvl>
+    <w:lvl w:ilvl="8" w:tentative="1">
+      <w:start w:val="1"/>
+      <w:numFmt w:val="bullet"/>
+      <w:lvlText w:val=""/>
+      <w:lvlJc w:val="left"/>
+      <w:pPr>
+        <w:tabs>
+          <w:tab w:val="num" w:pos="6480"/>
+        </w:tabs>
+        <w:ind w:left="6480" w:hanging="360"/>
+      </w:pPr>
+      <w:rPr>
+        <w:rFonts w:ascii="Wingdings" w:hAnsi="Wingdings" w:hint="default"/>
+        <w:sz w:val="20"/>
+      </w:rPr>
+    </w:lvl>
+  </w:abstractNum>
+  <w:abstractNum w:abstractNumId="5" w15:restartNumberingAfterBreak="0">
+    <w:nsid w:val="25CE0CD3"/>
+    <w:multiLevelType w:val="multilevel"/>
+    <w:tmpl w:val="6BC2683C"/>
+    <w:lvl w:ilvl="0">
+      <w:start w:val="1"/>
+      <w:numFmt w:val="bullet"/>
+      <w:lvlText w:val=""/>
+      <w:lvlJc w:val="left"/>
+      <w:pPr>
+        <w:tabs>
+          <w:tab w:val="num" w:pos="720"/>
+        </w:tabs>
+        <w:ind w:left="720" w:hanging="360"/>
+      </w:pPr>
+      <w:rPr>
+        <w:rFonts w:ascii="Symbol" w:hAnsi="Symbol" w:hint="default"/>
+        <w:sz w:val="20"/>
+      </w:rPr>
+    </w:lvl>
+    <w:lvl w:ilvl="1">
+      <w:start w:val="1"/>
+      <w:numFmt w:val="bullet"/>
+      <w:lvlText w:val="o"/>
+      <w:lvlJc w:val="left"/>
+      <w:pPr>
+        <w:tabs>
+          <w:tab w:val="num" w:pos="1440"/>
+        </w:tabs>
+        <w:ind w:left="1440" w:hanging="360"/>
+      </w:pPr>
+      <w:rPr>
+        <w:rFonts w:ascii="Courier New" w:hAnsi="Courier New" w:hint="default"/>
+        <w:sz w:val="20"/>
+      </w:rPr>
+    </w:lvl>
+    <w:lvl w:ilvl="2">
+      <w:start w:val="1"/>
+      <w:numFmt w:val="bullet"/>
+      <w:lvlText w:val=""/>
+      <w:lvlJc w:val="left"/>
+      <w:pPr>
+        <w:tabs>
+          <w:tab w:val="num" w:pos="2160"/>
+        </w:tabs>
+        <w:ind w:left="2160" w:hanging="360"/>
+      </w:pPr>
+      <w:rPr>
+        <w:rFonts w:ascii="Wingdings" w:hAnsi="Wingdings" w:hint="default"/>
+        <w:sz w:val="20"/>
+      </w:rPr>
+    </w:lvl>
+    <w:lvl w:ilvl="3" w:tentative="1">
+      <w:start w:val="1"/>
+      <w:numFmt w:val="bullet"/>
+      <w:lvlText w:val=""/>
+      <w:lvlJc w:val="left"/>
+      <w:pPr>
+        <w:tabs>
+          <w:tab w:val="num" w:pos="2880"/>
+        </w:tabs>
+        <w:ind w:left="2880" w:hanging="360"/>
+      </w:pPr>
+      <w:rPr>
+        <w:rFonts w:ascii="Wingdings" w:hAnsi="Wingdings" w:hint="default"/>
+        <w:sz w:val="20"/>
+      </w:rPr>
+    </w:lvl>
+    <w:lvl w:ilvl="4" w:tentative="1">
+      <w:start w:val="1"/>
+      <w:numFmt w:val="bullet"/>
+      <w:lvlText w:val=""/>
+      <w:lvlJc w:val="left"/>
+      <w:pPr>
+        <w:tabs>
+          <w:tab w:val="num" w:pos="3600"/>
+        </w:tabs>
+        <w:ind w:left="3600" w:hanging="360"/>
+      </w:pPr>
+      <w:rPr>
+        <w:rFonts w:ascii="Wingdings" w:hAnsi="Wingdings" w:hint="default"/>
+        <w:sz w:val="20"/>
+      </w:rPr>
+    </w:lvl>
+    <w:lvl w:ilvl="5" w:tentative="1">
+      <w:start w:val="1"/>
+      <w:numFmt w:val="bullet"/>
+      <w:lvlText w:val=""/>
+      <w:lvlJc w:val="left"/>
+      <w:pPr>
+        <w:tabs>
+          <w:tab w:val="num" w:pos="4320"/>
+        </w:tabs>
+        <w:ind w:left="4320" w:hanging="360"/>
+      </w:pPr>
+      <w:rPr>
+        <w:rFonts w:ascii="Wingdings" w:hAnsi="Wingdings" w:hint="default"/>
+        <w:sz w:val="20"/>
+      </w:rPr>
+    </w:lvl>
+    <w:lvl w:ilvl="6" w:tentative="1">
+      <w:start w:val="1"/>
+      <w:numFmt w:val="bullet"/>
+      <w:lvlText w:val=""/>
+      <w:lvlJc w:val="left"/>
+      <w:pPr>
+        <w:tabs>
+          <w:tab w:val="num" w:pos="5040"/>
+        </w:tabs>
+        <w:ind w:left="5040" w:hanging="360"/>
+      </w:pPr>
+      <w:rPr>
+        <w:rFonts w:ascii="Wingdings" w:hAnsi="Wingdings" w:hint="default"/>
+        <w:sz w:val="20"/>
+      </w:rPr>
+    </w:lvl>
+    <w:lvl w:ilvl="7" w:tentative="1">
+      <w:start w:val="1"/>
+      <w:numFmt w:val="bullet"/>
+      <w:lvlText w:val=""/>
+      <w:lvlJc w:val="left"/>
+      <w:pPr>
+        <w:tabs>
+          <w:tab w:val="num" w:pos="5760"/>
+        </w:tabs>
+        <w:ind w:left="5760" w:hanging="360"/>
+      </w:pPr>
+      <w:rPr>
+        <w:rFonts w:ascii="Wingdings" w:hAnsi="Wingdings" w:hint="default"/>
+        <w:sz w:val="20"/>
+      </w:rPr>
+    </w:lvl>
+    <w:lvl w:ilvl="8" w:tentative="1">
+      <w:start w:val="1"/>
+      <w:numFmt w:val="bullet"/>
+      <w:lvlText w:val=""/>
+      <w:lvlJc w:val="left"/>
+      <w:pPr>
+        <w:tabs>
+          <w:tab w:val="num" w:pos="6480"/>
+        </w:tabs>
+        <w:ind w:left="6480" w:hanging="360"/>
+      </w:pPr>
+      <w:rPr>
+        <w:rFonts w:ascii="Wingdings" w:hAnsi="Wingdings" w:hint="default"/>
+        <w:sz w:val="20"/>
+      </w:rPr>
+    </w:lvl>
+  </w:abstractNum>
+  <w:abstractNum w:abstractNumId="6" w15:restartNumberingAfterBreak="0">
     <w:nsid w:val="2C2C3C85"/>
     <w:multiLevelType w:val="multilevel"/>
     <w:tmpl w:val="09FA152C"/>
@@ -1949,7 +3888,273 @@
       </w:rPr>
     </w:lvl>
   </w:abstractNum>
-  <w:abstractNum w:abstractNumId="4" w15:restartNumberingAfterBreak="0">
+  <w:abstractNum w:abstractNumId="7" w15:restartNumberingAfterBreak="0">
+    <w:nsid w:val="365E7B62"/>
+    <w:multiLevelType w:val="multilevel"/>
+    <w:tmpl w:val="7234C338"/>
+    <w:lvl w:ilvl="0">
+      <w:start w:val="1"/>
+      <w:numFmt w:val="decimal"/>
+      <w:lvlText w:val="%1."/>
+      <w:lvlJc w:val="left"/>
+      <w:pPr>
+        <w:tabs>
+          <w:tab w:val="num" w:pos="720"/>
+        </w:tabs>
+        <w:ind w:left="720" w:hanging="360"/>
+      </w:pPr>
+    </w:lvl>
+    <w:lvl w:ilvl="1">
+      <w:start w:val="1"/>
+      <w:numFmt w:val="bullet"/>
+      <w:lvlText w:val="o"/>
+      <w:lvlJc w:val="left"/>
+      <w:pPr>
+        <w:tabs>
+          <w:tab w:val="num" w:pos="1440"/>
+        </w:tabs>
+        <w:ind w:left="1440" w:hanging="360"/>
+      </w:pPr>
+      <w:rPr>
+        <w:rFonts w:ascii="Courier New" w:hAnsi="Courier New" w:hint="default"/>
+        <w:sz w:val="20"/>
+      </w:rPr>
+    </w:lvl>
+    <w:lvl w:ilvl="2" w:tentative="1">
+      <w:start w:val="1"/>
+      <w:numFmt w:val="decimal"/>
+      <w:lvlText w:val="%3."/>
+      <w:lvlJc w:val="left"/>
+      <w:pPr>
+        <w:tabs>
+          <w:tab w:val="num" w:pos="2160"/>
+        </w:tabs>
+        <w:ind w:left="2160" w:hanging="360"/>
+      </w:pPr>
+    </w:lvl>
+    <w:lvl w:ilvl="3" w:tentative="1">
+      <w:start w:val="1"/>
+      <w:numFmt w:val="decimal"/>
+      <w:lvlText w:val="%4."/>
+      <w:lvlJc w:val="left"/>
+      <w:pPr>
+        <w:tabs>
+          <w:tab w:val="num" w:pos="2880"/>
+        </w:tabs>
+        <w:ind w:left="2880" w:hanging="360"/>
+      </w:pPr>
+    </w:lvl>
+    <w:lvl w:ilvl="4" w:tentative="1">
+      <w:start w:val="1"/>
+      <w:numFmt w:val="decimal"/>
+      <w:lvlText w:val="%5."/>
+      <w:lvlJc w:val="left"/>
+      <w:pPr>
+        <w:tabs>
+          <w:tab w:val="num" w:pos="3600"/>
+        </w:tabs>
+        <w:ind w:left="3600" w:hanging="360"/>
+      </w:pPr>
+    </w:lvl>
+    <w:lvl w:ilvl="5" w:tentative="1">
+      <w:start w:val="1"/>
+      <w:numFmt w:val="decimal"/>
+      <w:lvlText w:val="%6."/>
+      <w:lvlJc w:val="left"/>
+      <w:pPr>
+        <w:tabs>
+          <w:tab w:val="num" w:pos="4320"/>
+        </w:tabs>
+        <w:ind w:left="4320" w:hanging="360"/>
+      </w:pPr>
+    </w:lvl>
+    <w:lvl w:ilvl="6" w:tentative="1">
+      <w:start w:val="1"/>
+      <w:numFmt w:val="decimal"/>
+      <w:lvlText w:val="%7."/>
+      <w:lvlJc w:val="left"/>
+      <w:pPr>
+        <w:tabs>
+          <w:tab w:val="num" w:pos="5040"/>
+        </w:tabs>
+        <w:ind w:left="5040" w:hanging="360"/>
+      </w:pPr>
+    </w:lvl>
+    <w:lvl w:ilvl="7" w:tentative="1">
+      <w:start w:val="1"/>
+      <w:numFmt w:val="decimal"/>
+      <w:lvlText w:val="%8."/>
+      <w:lvlJc w:val="left"/>
+      <w:pPr>
+        <w:tabs>
+          <w:tab w:val="num" w:pos="5760"/>
+        </w:tabs>
+        <w:ind w:left="5760" w:hanging="360"/>
+      </w:pPr>
+    </w:lvl>
+    <w:lvl w:ilvl="8" w:tentative="1">
+      <w:start w:val="1"/>
+      <w:numFmt w:val="decimal"/>
+      <w:lvlText w:val="%9."/>
+      <w:lvlJc w:val="left"/>
+      <w:pPr>
+        <w:tabs>
+          <w:tab w:val="num" w:pos="6480"/>
+        </w:tabs>
+        <w:ind w:left="6480" w:hanging="360"/>
+      </w:pPr>
+    </w:lvl>
+  </w:abstractNum>
+  <w:abstractNum w:abstractNumId="8" w15:restartNumberingAfterBreak="0">
+    <w:nsid w:val="3DC745BF"/>
+    <w:multiLevelType w:val="multilevel"/>
+    <w:tmpl w:val="0ABC4206"/>
+    <w:lvl w:ilvl="0">
+      <w:start w:val="1"/>
+      <w:numFmt w:val="bullet"/>
+      <w:lvlText w:val=""/>
+      <w:lvlJc w:val="left"/>
+      <w:pPr>
+        <w:tabs>
+          <w:tab w:val="num" w:pos="720"/>
+        </w:tabs>
+        <w:ind w:left="720" w:hanging="360"/>
+      </w:pPr>
+      <w:rPr>
+        <w:rFonts w:ascii="Symbol" w:hAnsi="Symbol" w:hint="default"/>
+        <w:sz w:val="20"/>
+      </w:rPr>
+    </w:lvl>
+    <w:lvl w:ilvl="1">
+      <w:start w:val="1"/>
+      <w:numFmt w:val="bullet"/>
+      <w:lvlText w:val="o"/>
+      <w:lvlJc w:val="left"/>
+      <w:pPr>
+        <w:tabs>
+          <w:tab w:val="num" w:pos="1440"/>
+        </w:tabs>
+        <w:ind w:left="1440" w:hanging="360"/>
+      </w:pPr>
+      <w:rPr>
+        <w:rFonts w:ascii="Courier New" w:hAnsi="Courier New" w:hint="default"/>
+        <w:sz w:val="20"/>
+      </w:rPr>
+    </w:lvl>
+    <w:lvl w:ilvl="2" w:tentative="1">
+      <w:start w:val="1"/>
+      <w:numFmt w:val="bullet"/>
+      <w:lvlText w:val=""/>
+      <w:lvlJc w:val="left"/>
+      <w:pPr>
+        <w:tabs>
+          <w:tab w:val="num" w:pos="2160"/>
+        </w:tabs>
+        <w:ind w:left="2160" w:hanging="360"/>
+      </w:pPr>
+      <w:rPr>
+        <w:rFonts w:ascii="Wingdings" w:hAnsi="Wingdings" w:hint="default"/>
+        <w:sz w:val="20"/>
+      </w:rPr>
+    </w:lvl>
+    <w:lvl w:ilvl="3" w:tentative="1">
+      <w:start w:val="1"/>
+      <w:numFmt w:val="bullet"/>
+      <w:lvlText w:val=""/>
+      <w:lvlJc w:val="left"/>
+      <w:pPr>
+        <w:tabs>
+          <w:tab w:val="num" w:pos="2880"/>
+        </w:tabs>
+        <w:ind w:left="2880" w:hanging="360"/>
+      </w:pPr>
+      <w:rPr>
+        <w:rFonts w:ascii="Wingdings" w:hAnsi="Wingdings" w:hint="default"/>
+        <w:sz w:val="20"/>
+      </w:rPr>
+    </w:lvl>
+    <w:lvl w:ilvl="4" w:tentative="1">
+      <w:start w:val="1"/>
+      <w:numFmt w:val="bullet"/>
+      <w:lvlText w:val=""/>
+      <w:lvlJc w:val="left"/>
+      <w:pPr>
+        <w:tabs>
+          <w:tab w:val="num" w:pos="3600"/>
+        </w:tabs>
+        <w:ind w:left="3600" w:hanging="360"/>
+      </w:pPr>
+      <w:rPr>
+        <w:rFonts w:ascii="Wingdings" w:hAnsi="Wingdings" w:hint="default"/>
+        <w:sz w:val="20"/>
+      </w:rPr>
+    </w:lvl>
+    <w:lvl w:ilvl="5" w:tentative="1">
+      <w:start w:val="1"/>
+      <w:numFmt w:val="bullet"/>
+      <w:lvlText w:val=""/>
+      <w:lvlJc w:val="left"/>
+      <w:pPr>
+        <w:tabs>
+          <w:tab w:val="num" w:pos="4320"/>
+        </w:tabs>
+        <w:ind w:left="4320" w:hanging="360"/>
+      </w:pPr>
+      <w:rPr>
+        <w:rFonts w:ascii="Wingdings" w:hAnsi="Wingdings" w:hint="default"/>
+        <w:sz w:val="20"/>
+      </w:rPr>
+    </w:lvl>
+    <w:lvl w:ilvl="6" w:tentative="1">
+      <w:start w:val="1"/>
+      <w:numFmt w:val="bullet"/>
+      <w:lvlText w:val=""/>
+      <w:lvlJc w:val="left"/>
+      <w:pPr>
+        <w:tabs>
+          <w:tab w:val="num" w:pos="5040"/>
+        </w:tabs>
+        <w:ind w:left="5040" w:hanging="360"/>
+      </w:pPr>
+      <w:rPr>
+        <w:rFonts w:ascii="Wingdings" w:hAnsi="Wingdings" w:hint="default"/>
+        <w:sz w:val="20"/>
+      </w:rPr>
+    </w:lvl>
+    <w:lvl w:ilvl="7" w:tentative="1">
+      <w:start w:val="1"/>
+      <w:numFmt w:val="bullet"/>
+      <w:lvlText w:val=""/>
+      <w:lvlJc w:val="left"/>
+      <w:pPr>
+        <w:tabs>
+          <w:tab w:val="num" w:pos="5760"/>
+        </w:tabs>
+        <w:ind w:left="5760" w:hanging="360"/>
+      </w:pPr>
+      <w:rPr>
+        <w:rFonts w:ascii="Wingdings" w:hAnsi="Wingdings" w:hint="default"/>
+        <w:sz w:val="20"/>
+      </w:rPr>
+    </w:lvl>
+    <w:lvl w:ilvl="8" w:tentative="1">
+      <w:start w:val="1"/>
+      <w:numFmt w:val="bullet"/>
+      <w:lvlText w:val=""/>
+      <w:lvlJc w:val="left"/>
+      <w:pPr>
+        <w:tabs>
+          <w:tab w:val="num" w:pos="6480"/>
+        </w:tabs>
+        <w:ind w:left="6480" w:hanging="360"/>
+      </w:pPr>
+      <w:rPr>
+        <w:rFonts w:ascii="Wingdings" w:hAnsi="Wingdings" w:hint="default"/>
+        <w:sz w:val="20"/>
+      </w:rPr>
+    </w:lvl>
+  </w:abstractNum>
+  <w:abstractNum w:abstractNumId="9" w15:restartNumberingAfterBreak="0">
     <w:nsid w:val="43C478B1"/>
     <w:multiLevelType w:val="multilevel"/>
     <w:tmpl w:val="F09AC74A"/>
@@ -2098,7 +4303,7 @@
       </w:rPr>
     </w:lvl>
   </w:abstractNum>
-  <w:abstractNum w:abstractNumId="5" w15:restartNumberingAfterBreak="0">
+  <w:abstractNum w:abstractNumId="10" w15:restartNumberingAfterBreak="0">
     <w:nsid w:val="47886EB1"/>
     <w:multiLevelType w:val="multilevel"/>
     <w:tmpl w:val="7FF0B136"/>
@@ -2247,7 +4452,120 @@
       </w:rPr>
     </w:lvl>
   </w:abstractNum>
-  <w:abstractNum w:abstractNumId="6" w15:restartNumberingAfterBreak="0">
+  <w:abstractNum w:abstractNumId="11" w15:restartNumberingAfterBreak="0">
+    <w:nsid w:val="4D045260"/>
+    <w:multiLevelType w:val="multilevel"/>
+    <w:tmpl w:val="F1B078BE"/>
+    <w:lvl w:ilvl="0">
+      <w:start w:val="1"/>
+      <w:numFmt w:val="decimal"/>
+      <w:lvlText w:val="%1."/>
+      <w:lvlJc w:val="left"/>
+      <w:pPr>
+        <w:tabs>
+          <w:tab w:val="num" w:pos="720"/>
+        </w:tabs>
+        <w:ind w:left="720" w:hanging="360"/>
+      </w:pPr>
+    </w:lvl>
+    <w:lvl w:ilvl="1" w:tentative="1">
+      <w:start w:val="1"/>
+      <w:numFmt w:val="decimal"/>
+      <w:lvlText w:val="%2."/>
+      <w:lvlJc w:val="left"/>
+      <w:pPr>
+        <w:tabs>
+          <w:tab w:val="num" w:pos="1440"/>
+        </w:tabs>
+        <w:ind w:left="1440" w:hanging="360"/>
+      </w:pPr>
+    </w:lvl>
+    <w:lvl w:ilvl="2" w:tentative="1">
+      <w:start w:val="1"/>
+      <w:numFmt w:val="decimal"/>
+      <w:lvlText w:val="%3."/>
+      <w:lvlJc w:val="left"/>
+      <w:pPr>
+        <w:tabs>
+          <w:tab w:val="num" w:pos="2160"/>
+        </w:tabs>
+        <w:ind w:left="2160" w:hanging="360"/>
+      </w:pPr>
+    </w:lvl>
+    <w:lvl w:ilvl="3" w:tentative="1">
+      <w:start w:val="1"/>
+      <w:numFmt w:val="decimal"/>
+      <w:lvlText w:val="%4."/>
+      <w:lvlJc w:val="left"/>
+      <w:pPr>
+        <w:tabs>
+          <w:tab w:val="num" w:pos="2880"/>
+        </w:tabs>
+        <w:ind w:left="2880" w:hanging="360"/>
+      </w:pPr>
+    </w:lvl>
+    <w:lvl w:ilvl="4" w:tentative="1">
+      <w:start w:val="1"/>
+      <w:numFmt w:val="decimal"/>
+      <w:lvlText w:val="%5."/>
+      <w:lvlJc w:val="left"/>
+      <w:pPr>
+        <w:tabs>
+          <w:tab w:val="num" w:pos="3600"/>
+        </w:tabs>
+        <w:ind w:left="3600" w:hanging="360"/>
+      </w:pPr>
+    </w:lvl>
+    <w:lvl w:ilvl="5" w:tentative="1">
+      <w:start w:val="1"/>
+      <w:numFmt w:val="decimal"/>
+      <w:lvlText w:val="%6."/>
+      <w:lvlJc w:val="left"/>
+      <w:pPr>
+        <w:tabs>
+          <w:tab w:val="num" w:pos="4320"/>
+        </w:tabs>
+        <w:ind w:left="4320" w:hanging="360"/>
+      </w:pPr>
+    </w:lvl>
+    <w:lvl w:ilvl="6" w:tentative="1">
+      <w:start w:val="1"/>
+      <w:numFmt w:val="decimal"/>
+      <w:lvlText w:val="%7."/>
+      <w:lvlJc w:val="left"/>
+      <w:pPr>
+        <w:tabs>
+          <w:tab w:val="num" w:pos="5040"/>
+        </w:tabs>
+        <w:ind w:left="5040" w:hanging="360"/>
+      </w:pPr>
+    </w:lvl>
+    <w:lvl w:ilvl="7" w:tentative="1">
+      <w:start w:val="1"/>
+      <w:numFmt w:val="decimal"/>
+      <w:lvlText w:val="%8."/>
+      <w:lvlJc w:val="left"/>
+      <w:pPr>
+        <w:tabs>
+          <w:tab w:val="num" w:pos="5760"/>
+        </w:tabs>
+        <w:ind w:left="5760" w:hanging="360"/>
+      </w:pPr>
+    </w:lvl>
+    <w:lvl w:ilvl="8" w:tentative="1">
+      <w:start w:val="1"/>
+      <w:numFmt w:val="decimal"/>
+      <w:lvlText w:val="%9."/>
+      <w:lvlJc w:val="left"/>
+      <w:pPr>
+        <w:tabs>
+          <w:tab w:val="num" w:pos="6480"/>
+        </w:tabs>
+        <w:ind w:left="6480" w:hanging="360"/>
+      </w:pPr>
+    </w:lvl>
+  </w:abstractNum>
+  <w:abstractNum w:abstractNumId="12" w15:restartNumberingAfterBreak="0">
     <w:nsid w:val="520417D9"/>
     <w:multiLevelType w:val="multilevel"/>
     <w:tmpl w:val="29226920"/>
@@ -2364,7 +4682,7 @@
       </w:pPr>
     </w:lvl>
   </w:abstractNum>
-  <w:abstractNum w:abstractNumId="7" w15:restartNumberingAfterBreak="0">
+  <w:abstractNum w:abstractNumId="13" w15:restartNumberingAfterBreak="0">
     <w:nsid w:val="522A5833"/>
     <w:multiLevelType w:val="multilevel"/>
     <w:tmpl w:val="F00C99F6"/>
@@ -2513,7 +4831,237 @@
       </w:rPr>
     </w:lvl>
   </w:abstractNum>
-  <w:abstractNum w:abstractNumId="8" w15:restartNumberingAfterBreak="0">
+  <w:abstractNum w:abstractNumId="14" w15:restartNumberingAfterBreak="0">
+    <w:nsid w:val="57842772"/>
+    <w:multiLevelType w:val="multilevel"/>
+    <w:tmpl w:val="0FF69208"/>
+    <w:lvl w:ilvl="0">
+      <w:start w:val="1"/>
+      <w:numFmt w:val="decimal"/>
+      <w:lvlText w:val="%1."/>
+      <w:lvlJc w:val="left"/>
+      <w:pPr>
+        <w:tabs>
+          <w:tab w:val="num" w:pos="720"/>
+        </w:tabs>
+        <w:ind w:left="720" w:hanging="360"/>
+      </w:pPr>
+    </w:lvl>
+    <w:lvl w:ilvl="1">
+      <w:start w:val="1"/>
+      <w:numFmt w:val="bullet"/>
+      <w:lvlText w:val="o"/>
+      <w:lvlJc w:val="left"/>
+      <w:pPr>
+        <w:tabs>
+          <w:tab w:val="num" w:pos="1440"/>
+        </w:tabs>
+        <w:ind w:left="1440" w:hanging="360"/>
+      </w:pPr>
+      <w:rPr>
+        <w:rFonts w:ascii="Courier New" w:hAnsi="Courier New" w:hint="default"/>
+        <w:sz w:val="20"/>
+      </w:rPr>
+    </w:lvl>
+    <w:lvl w:ilvl="2" w:tentative="1">
+      <w:start w:val="1"/>
+      <w:numFmt w:val="decimal"/>
+      <w:lvlText w:val="%3."/>
+      <w:lvlJc w:val="left"/>
+      <w:pPr>
+        <w:tabs>
+          <w:tab w:val="num" w:pos="2160"/>
+        </w:tabs>
+        <w:ind w:left="2160" w:hanging="360"/>
+      </w:pPr>
+    </w:lvl>
+    <w:lvl w:ilvl="3" w:tentative="1">
+      <w:start w:val="1"/>
+      <w:numFmt w:val="decimal"/>
+      <w:lvlText w:val="%4."/>
+      <w:lvlJc w:val="left"/>
+      <w:pPr>
+        <w:tabs>
+          <w:tab w:val="num" w:pos="2880"/>
+        </w:tabs>
+        <w:ind w:left="2880" w:hanging="360"/>
+      </w:pPr>
+    </w:lvl>
+    <w:lvl w:ilvl="4" w:tentative="1">
+      <w:start w:val="1"/>
+      <w:numFmt w:val="decimal"/>
+      <w:lvlText w:val="%5."/>
+      <w:lvlJc w:val="left"/>
+      <w:pPr>
+        <w:tabs>
+          <w:tab w:val="num" w:pos="3600"/>
+        </w:tabs>
+        <w:ind w:left="3600" w:hanging="360"/>
+      </w:pPr>
+    </w:lvl>
+    <w:lvl w:ilvl="5" w:tentative="1">
+      <w:start w:val="1"/>
+      <w:numFmt w:val="decimal"/>
+      <w:lvlText w:val="%6."/>
+      <w:lvlJc w:val="left"/>
+      <w:pPr>
+        <w:tabs>
+          <w:tab w:val="num" w:pos="4320"/>
+        </w:tabs>
+        <w:ind w:left="4320" w:hanging="360"/>
+      </w:pPr>
+    </w:lvl>
+    <w:lvl w:ilvl="6" w:tentative="1">
+      <w:start w:val="1"/>
+      <w:numFmt w:val="decimal"/>
+      <w:lvlText w:val="%7."/>
+      <w:lvlJc w:val="left"/>
+      <w:pPr>
+        <w:tabs>
+          <w:tab w:val="num" w:pos="5040"/>
+        </w:tabs>
+        <w:ind w:left="5040" w:hanging="360"/>
+      </w:pPr>
+    </w:lvl>
+    <w:lvl w:ilvl="7" w:tentative="1">
+      <w:start w:val="1"/>
+      <w:numFmt w:val="decimal"/>
+      <w:lvlText w:val="%8."/>
+      <w:lvlJc w:val="left"/>
+      <w:pPr>
+        <w:tabs>
+          <w:tab w:val="num" w:pos="5760"/>
+        </w:tabs>
+        <w:ind w:left="5760" w:hanging="360"/>
+      </w:pPr>
+    </w:lvl>
+    <w:lvl w:ilvl="8" w:tentative="1">
+      <w:start w:val="1"/>
+      <w:numFmt w:val="decimal"/>
+      <w:lvlText w:val="%9."/>
+      <w:lvlJc w:val="left"/>
+      <w:pPr>
+        <w:tabs>
+          <w:tab w:val="num" w:pos="6480"/>
+        </w:tabs>
+        <w:ind w:left="6480" w:hanging="360"/>
+      </w:pPr>
+    </w:lvl>
+  </w:abstractNum>
+  <w:abstractNum w:abstractNumId="15" w15:restartNumberingAfterBreak="0">
+    <w:nsid w:val="5BD012BC"/>
+    <w:multiLevelType w:val="multilevel"/>
+    <w:tmpl w:val="EEB405B6"/>
+    <w:lvl w:ilvl="0">
+      <w:start w:val="1"/>
+      <w:numFmt w:val="decimal"/>
+      <w:lvlText w:val="%1."/>
+      <w:lvlJc w:val="left"/>
+      <w:pPr>
+        <w:tabs>
+          <w:tab w:val="num" w:pos="720"/>
+        </w:tabs>
+        <w:ind w:left="720" w:hanging="360"/>
+      </w:pPr>
+    </w:lvl>
+    <w:lvl w:ilvl="1" w:tentative="1">
+      <w:start w:val="1"/>
+      <w:numFmt w:val="decimal"/>
+      <w:lvlText w:val="%2."/>
+      <w:lvlJc w:val="left"/>
+      <w:pPr>
+        <w:tabs>
+          <w:tab w:val="num" w:pos="1440"/>
+        </w:tabs>
+        <w:ind w:left="1440" w:hanging="360"/>
+      </w:pPr>
+    </w:lvl>
+    <w:lvl w:ilvl="2" w:tentative="1">
+      <w:start w:val="1"/>
+      <w:numFmt w:val="decimal"/>
+      <w:lvlText w:val="%3."/>
+      <w:lvlJc w:val="left"/>
+      <w:pPr>
+        <w:tabs>
+          <w:tab w:val="num" w:pos="2160"/>
+        </w:tabs>
+        <w:ind w:left="2160" w:hanging="360"/>
+      </w:pPr>
+    </w:lvl>
+    <w:lvl w:ilvl="3" w:tentative="1">
+      <w:start w:val="1"/>
+      <w:numFmt w:val="decimal"/>
+      <w:lvlText w:val="%4."/>
+      <w:lvlJc w:val="left"/>
+      <w:pPr>
+        <w:tabs>
+          <w:tab w:val="num" w:pos="2880"/>
+        </w:tabs>
+        <w:ind w:left="2880" w:hanging="360"/>
+      </w:pPr>
+    </w:lvl>
+    <w:lvl w:ilvl="4" w:tentative="1">
+      <w:start w:val="1"/>
+      <w:numFmt w:val="decimal"/>
+      <w:lvlText w:val="%5."/>
+      <w:lvlJc w:val="left"/>
+      <w:pPr>
+        <w:tabs>
+          <w:tab w:val="num" w:pos="3600"/>
+        </w:tabs>
+        <w:ind w:left="3600" w:hanging="360"/>
+      </w:pPr>
+    </w:lvl>
+    <w:lvl w:ilvl="5" w:tentative="1">
+      <w:start w:val="1"/>
+      <w:numFmt w:val="decimal"/>
+      <w:lvlText w:val="%6."/>
+      <w:lvlJc w:val="left"/>
+      <w:pPr>
+        <w:tabs>
+          <w:tab w:val="num" w:pos="4320"/>
+        </w:tabs>
+        <w:ind w:left="4320" w:hanging="360"/>
+      </w:pPr>
+    </w:lvl>
+    <w:lvl w:ilvl="6" w:tentative="1">
+      <w:start w:val="1"/>
+      <w:numFmt w:val="decimal"/>
+      <w:lvlText w:val="%7."/>
+      <w:lvlJc w:val="left"/>
+      <w:pPr>
+        <w:tabs>
+          <w:tab w:val="num" w:pos="5040"/>
+        </w:tabs>
+        <w:ind w:left="5040" w:hanging="360"/>
+      </w:pPr>
+    </w:lvl>
+    <w:lvl w:ilvl="7" w:tentative="1">
+      <w:start w:val="1"/>
+      <w:numFmt w:val="decimal"/>
+      <w:lvlText w:val="%8."/>
+      <w:lvlJc w:val="left"/>
+      <w:pPr>
+        <w:tabs>
+          <w:tab w:val="num" w:pos="5760"/>
+        </w:tabs>
+        <w:ind w:left="5760" w:hanging="360"/>
+      </w:pPr>
+    </w:lvl>
+    <w:lvl w:ilvl="8" w:tentative="1">
+      <w:start w:val="1"/>
+      <w:numFmt w:val="decimal"/>
+      <w:lvlText w:val="%9."/>
+      <w:lvlJc w:val="left"/>
+      <w:pPr>
+        <w:tabs>
+          <w:tab w:val="num" w:pos="6480"/>
+        </w:tabs>
+        <w:ind w:left="6480" w:hanging="360"/>
+      </w:pPr>
+    </w:lvl>
+  </w:abstractNum>
+  <w:abstractNum w:abstractNumId="16" w15:restartNumberingAfterBreak="0">
     <w:nsid w:val="60CD5B3D"/>
     <w:multiLevelType w:val="multilevel"/>
     <w:tmpl w:val="D59C4E9C"/>
@@ -2662,32 +5210,452 @@
       </w:rPr>
     </w:lvl>
   </w:abstractNum>
+  <w:abstractNum w:abstractNumId="17" w15:restartNumberingAfterBreak="0">
+    <w:nsid w:val="69C04501"/>
+    <w:multiLevelType w:val="multilevel"/>
+    <w:tmpl w:val="E506B21E"/>
+    <w:lvl w:ilvl="0">
+      <w:start w:val="1"/>
+      <w:numFmt w:val="decimal"/>
+      <w:lvlText w:val="%1."/>
+      <w:lvlJc w:val="left"/>
+      <w:pPr>
+        <w:tabs>
+          <w:tab w:val="num" w:pos="720"/>
+        </w:tabs>
+        <w:ind w:left="720" w:hanging="360"/>
+      </w:pPr>
+    </w:lvl>
+    <w:lvl w:ilvl="1">
+      <w:start w:val="1"/>
+      <w:numFmt w:val="bullet"/>
+      <w:lvlText w:val="o"/>
+      <w:lvlJc w:val="left"/>
+      <w:pPr>
+        <w:tabs>
+          <w:tab w:val="num" w:pos="1440"/>
+        </w:tabs>
+        <w:ind w:left="1440" w:hanging="360"/>
+      </w:pPr>
+      <w:rPr>
+        <w:rFonts w:ascii="Courier New" w:hAnsi="Courier New" w:hint="default"/>
+        <w:sz w:val="20"/>
+      </w:rPr>
+    </w:lvl>
+    <w:lvl w:ilvl="2" w:tentative="1">
+      <w:start w:val="1"/>
+      <w:numFmt w:val="decimal"/>
+      <w:lvlText w:val="%3."/>
+      <w:lvlJc w:val="left"/>
+      <w:pPr>
+        <w:tabs>
+          <w:tab w:val="num" w:pos="2160"/>
+        </w:tabs>
+        <w:ind w:left="2160" w:hanging="360"/>
+      </w:pPr>
+    </w:lvl>
+    <w:lvl w:ilvl="3" w:tentative="1">
+      <w:start w:val="1"/>
+      <w:numFmt w:val="decimal"/>
+      <w:lvlText w:val="%4."/>
+      <w:lvlJc w:val="left"/>
+      <w:pPr>
+        <w:tabs>
+          <w:tab w:val="num" w:pos="2880"/>
+        </w:tabs>
+        <w:ind w:left="2880" w:hanging="360"/>
+      </w:pPr>
+    </w:lvl>
+    <w:lvl w:ilvl="4" w:tentative="1">
+      <w:start w:val="1"/>
+      <w:numFmt w:val="decimal"/>
+      <w:lvlText w:val="%5."/>
+      <w:lvlJc w:val="left"/>
+      <w:pPr>
+        <w:tabs>
+          <w:tab w:val="num" w:pos="3600"/>
+        </w:tabs>
+        <w:ind w:left="3600" w:hanging="360"/>
+      </w:pPr>
+    </w:lvl>
+    <w:lvl w:ilvl="5" w:tentative="1">
+      <w:start w:val="1"/>
+      <w:numFmt w:val="decimal"/>
+      <w:lvlText w:val="%6."/>
+      <w:lvlJc w:val="left"/>
+      <w:pPr>
+        <w:tabs>
+          <w:tab w:val="num" w:pos="4320"/>
+        </w:tabs>
+        <w:ind w:left="4320" w:hanging="360"/>
+      </w:pPr>
+    </w:lvl>
+    <w:lvl w:ilvl="6" w:tentative="1">
+      <w:start w:val="1"/>
+      <w:numFmt w:val="decimal"/>
+      <w:lvlText w:val="%7."/>
+      <w:lvlJc w:val="left"/>
+      <w:pPr>
+        <w:tabs>
+          <w:tab w:val="num" w:pos="5040"/>
+        </w:tabs>
+        <w:ind w:left="5040" w:hanging="360"/>
+      </w:pPr>
+    </w:lvl>
+    <w:lvl w:ilvl="7" w:tentative="1">
+      <w:start w:val="1"/>
+      <w:numFmt w:val="decimal"/>
+      <w:lvlText w:val="%8."/>
+      <w:lvlJc w:val="left"/>
+      <w:pPr>
+        <w:tabs>
+          <w:tab w:val="num" w:pos="5760"/>
+        </w:tabs>
+        <w:ind w:left="5760" w:hanging="360"/>
+      </w:pPr>
+    </w:lvl>
+    <w:lvl w:ilvl="8" w:tentative="1">
+      <w:start w:val="1"/>
+      <w:numFmt w:val="decimal"/>
+      <w:lvlText w:val="%9."/>
+      <w:lvlJc w:val="left"/>
+      <w:pPr>
+        <w:tabs>
+          <w:tab w:val="num" w:pos="6480"/>
+        </w:tabs>
+        <w:ind w:left="6480" w:hanging="360"/>
+      </w:pPr>
+    </w:lvl>
+  </w:abstractNum>
+  <w:abstractNum w:abstractNumId="18" w15:restartNumberingAfterBreak="0">
+    <w:nsid w:val="6CD15AAB"/>
+    <w:multiLevelType w:val="multilevel"/>
+    <w:tmpl w:val="3FFE67E0"/>
+    <w:lvl w:ilvl="0">
+      <w:start w:val="1"/>
+      <w:numFmt w:val="decimal"/>
+      <w:lvlText w:val="%1."/>
+      <w:lvlJc w:val="left"/>
+      <w:pPr>
+        <w:tabs>
+          <w:tab w:val="num" w:pos="720"/>
+        </w:tabs>
+        <w:ind w:left="720" w:hanging="360"/>
+      </w:pPr>
+    </w:lvl>
+    <w:lvl w:ilvl="1">
+      <w:start w:val="1"/>
+      <w:numFmt w:val="bullet"/>
+      <w:lvlText w:val="o"/>
+      <w:lvlJc w:val="left"/>
+      <w:pPr>
+        <w:tabs>
+          <w:tab w:val="num" w:pos="1440"/>
+        </w:tabs>
+        <w:ind w:left="1440" w:hanging="360"/>
+      </w:pPr>
+      <w:rPr>
+        <w:rFonts w:ascii="Courier New" w:hAnsi="Courier New" w:hint="default"/>
+        <w:sz w:val="20"/>
+      </w:rPr>
+    </w:lvl>
+    <w:lvl w:ilvl="2">
+      <w:start w:val="1"/>
+      <w:numFmt w:val="bullet"/>
+      <w:lvlText w:val=""/>
+      <w:lvlJc w:val="left"/>
+      <w:pPr>
+        <w:tabs>
+          <w:tab w:val="num" w:pos="2160"/>
+        </w:tabs>
+        <w:ind w:left="2160" w:hanging="360"/>
+      </w:pPr>
+      <w:rPr>
+        <w:rFonts w:ascii="Wingdings" w:hAnsi="Wingdings" w:hint="default"/>
+        <w:sz w:val="20"/>
+      </w:rPr>
+    </w:lvl>
+    <w:lvl w:ilvl="3" w:tentative="1">
+      <w:start w:val="1"/>
+      <w:numFmt w:val="decimal"/>
+      <w:lvlText w:val="%4."/>
+      <w:lvlJc w:val="left"/>
+      <w:pPr>
+        <w:tabs>
+          <w:tab w:val="num" w:pos="2880"/>
+        </w:tabs>
+        <w:ind w:left="2880" w:hanging="360"/>
+      </w:pPr>
+    </w:lvl>
+    <w:lvl w:ilvl="4" w:tentative="1">
+      <w:start w:val="1"/>
+      <w:numFmt w:val="decimal"/>
+      <w:lvlText w:val="%5."/>
+      <w:lvlJc w:val="left"/>
+      <w:pPr>
+        <w:tabs>
+          <w:tab w:val="num" w:pos="3600"/>
+        </w:tabs>
+        <w:ind w:left="3600" w:hanging="360"/>
+      </w:pPr>
+    </w:lvl>
+    <w:lvl w:ilvl="5" w:tentative="1">
+      <w:start w:val="1"/>
+      <w:numFmt w:val="decimal"/>
+      <w:lvlText w:val="%6."/>
+      <w:lvlJc w:val="left"/>
+      <w:pPr>
+        <w:tabs>
+          <w:tab w:val="num" w:pos="4320"/>
+        </w:tabs>
+        <w:ind w:left="4320" w:hanging="360"/>
+      </w:pPr>
+    </w:lvl>
+    <w:lvl w:ilvl="6" w:tentative="1">
+      <w:start w:val="1"/>
+      <w:numFmt w:val="decimal"/>
+      <w:lvlText w:val="%7."/>
+      <w:lvlJc w:val="left"/>
+      <w:pPr>
+        <w:tabs>
+          <w:tab w:val="num" w:pos="5040"/>
+        </w:tabs>
+        <w:ind w:left="5040" w:hanging="360"/>
+      </w:pPr>
+    </w:lvl>
+    <w:lvl w:ilvl="7" w:tentative="1">
+      <w:start w:val="1"/>
+      <w:numFmt w:val="decimal"/>
+      <w:lvlText w:val="%8."/>
+      <w:lvlJc w:val="left"/>
+      <w:pPr>
+        <w:tabs>
+          <w:tab w:val="num" w:pos="5760"/>
+        </w:tabs>
+        <w:ind w:left="5760" w:hanging="360"/>
+      </w:pPr>
+    </w:lvl>
+    <w:lvl w:ilvl="8" w:tentative="1">
+      <w:start w:val="1"/>
+      <w:numFmt w:val="decimal"/>
+      <w:lvlText w:val="%9."/>
+      <w:lvlJc w:val="left"/>
+      <w:pPr>
+        <w:tabs>
+          <w:tab w:val="num" w:pos="6480"/>
+        </w:tabs>
+        <w:ind w:left="6480" w:hanging="360"/>
+      </w:pPr>
+    </w:lvl>
+  </w:abstractNum>
+  <w:abstractNum w:abstractNumId="19" w15:restartNumberingAfterBreak="0">
+    <w:nsid w:val="6DB51A15"/>
+    <w:multiLevelType w:val="multilevel"/>
+    <w:tmpl w:val="768C761E"/>
+    <w:lvl w:ilvl="0">
+      <w:start w:val="1"/>
+      <w:numFmt w:val="bullet"/>
+      <w:lvlText w:val=""/>
+      <w:lvlJc w:val="left"/>
+      <w:pPr>
+        <w:tabs>
+          <w:tab w:val="num" w:pos="720"/>
+        </w:tabs>
+        <w:ind w:left="720" w:hanging="360"/>
+      </w:pPr>
+      <w:rPr>
+        <w:rFonts w:ascii="Symbol" w:hAnsi="Symbol" w:hint="default"/>
+        <w:sz w:val="20"/>
+      </w:rPr>
+    </w:lvl>
+    <w:lvl w:ilvl="1" w:tentative="1">
+      <w:start w:val="1"/>
+      <w:numFmt w:val="bullet"/>
+      <w:lvlText w:val="o"/>
+      <w:lvlJc w:val="left"/>
+      <w:pPr>
+        <w:tabs>
+          <w:tab w:val="num" w:pos="1440"/>
+        </w:tabs>
+        <w:ind w:left="1440" w:hanging="360"/>
+      </w:pPr>
+      <w:rPr>
+        <w:rFonts w:ascii="Courier New" w:hAnsi="Courier New" w:hint="default"/>
+        <w:sz w:val="20"/>
+      </w:rPr>
+    </w:lvl>
+    <w:lvl w:ilvl="2" w:tentative="1">
+      <w:start w:val="1"/>
+      <w:numFmt w:val="bullet"/>
+      <w:lvlText w:val=""/>
+      <w:lvlJc w:val="left"/>
+      <w:pPr>
+        <w:tabs>
+          <w:tab w:val="num" w:pos="2160"/>
+        </w:tabs>
+        <w:ind w:left="2160" w:hanging="360"/>
+      </w:pPr>
+      <w:rPr>
+        <w:rFonts w:ascii="Wingdings" w:hAnsi="Wingdings" w:hint="default"/>
+        <w:sz w:val="20"/>
+      </w:rPr>
+    </w:lvl>
+    <w:lvl w:ilvl="3" w:tentative="1">
+      <w:start w:val="1"/>
+      <w:numFmt w:val="bullet"/>
+      <w:lvlText w:val=""/>
+      <w:lvlJc w:val="left"/>
+      <w:pPr>
+        <w:tabs>
+          <w:tab w:val="num" w:pos="2880"/>
+        </w:tabs>
+        <w:ind w:left="2880" w:hanging="360"/>
+      </w:pPr>
+      <w:rPr>
+        <w:rFonts w:ascii="Wingdings" w:hAnsi="Wingdings" w:hint="default"/>
+        <w:sz w:val="20"/>
+      </w:rPr>
+    </w:lvl>
+    <w:lvl w:ilvl="4" w:tentative="1">
+      <w:start w:val="1"/>
+      <w:numFmt w:val="bullet"/>
+      <w:lvlText w:val=""/>
+      <w:lvlJc w:val="left"/>
+      <w:pPr>
+        <w:tabs>
+          <w:tab w:val="num" w:pos="3600"/>
+        </w:tabs>
+        <w:ind w:left="3600" w:hanging="360"/>
+      </w:pPr>
+      <w:rPr>
+        <w:rFonts w:ascii="Wingdings" w:hAnsi="Wingdings" w:hint="default"/>
+        <w:sz w:val="20"/>
+      </w:rPr>
+    </w:lvl>
+    <w:lvl w:ilvl="5" w:tentative="1">
+      <w:start w:val="1"/>
+      <w:numFmt w:val="bullet"/>
+      <w:lvlText w:val=""/>
+      <w:lvlJc w:val="left"/>
+      <w:pPr>
+        <w:tabs>
+          <w:tab w:val="num" w:pos="4320"/>
+        </w:tabs>
+        <w:ind w:left="4320" w:hanging="360"/>
+      </w:pPr>
+      <w:rPr>
+        <w:rFonts w:ascii="Wingdings" w:hAnsi="Wingdings" w:hint="default"/>
+        <w:sz w:val="20"/>
+      </w:rPr>
+    </w:lvl>
+    <w:lvl w:ilvl="6" w:tentative="1">
+      <w:start w:val="1"/>
+      <w:numFmt w:val="bullet"/>
+      <w:lvlText w:val=""/>
+      <w:lvlJc w:val="left"/>
+      <w:pPr>
+        <w:tabs>
+          <w:tab w:val="num" w:pos="5040"/>
+        </w:tabs>
+        <w:ind w:left="5040" w:hanging="360"/>
+      </w:pPr>
+      <w:rPr>
+        <w:rFonts w:ascii="Wingdings" w:hAnsi="Wingdings" w:hint="default"/>
+        <w:sz w:val="20"/>
+      </w:rPr>
+    </w:lvl>
+    <w:lvl w:ilvl="7" w:tentative="1">
+      <w:start w:val="1"/>
+      <w:numFmt w:val="bullet"/>
+      <w:lvlText w:val=""/>
+      <w:lvlJc w:val="left"/>
+      <w:pPr>
+        <w:tabs>
+          <w:tab w:val="num" w:pos="5760"/>
+        </w:tabs>
+        <w:ind w:left="5760" w:hanging="360"/>
+      </w:pPr>
+      <w:rPr>
+        <w:rFonts w:ascii="Wingdings" w:hAnsi="Wingdings" w:hint="default"/>
+        <w:sz w:val="20"/>
+      </w:rPr>
+    </w:lvl>
+    <w:lvl w:ilvl="8" w:tentative="1">
+      <w:start w:val="1"/>
+      <w:numFmt w:val="bullet"/>
+      <w:lvlText w:val=""/>
+      <w:lvlJc w:val="left"/>
+      <w:pPr>
+        <w:tabs>
+          <w:tab w:val="num" w:pos="6480"/>
+        </w:tabs>
+        <w:ind w:left="6480" w:hanging="360"/>
+      </w:pPr>
+      <w:rPr>
+        <w:rFonts w:ascii="Wingdings" w:hAnsi="Wingdings" w:hint="default"/>
+        <w:sz w:val="20"/>
+      </w:rPr>
+    </w:lvl>
+  </w:abstractNum>
   <w:num w:numId="1" w16cid:durableId="1228493100">
-    <w:abstractNumId w:val="3"/>
+    <w:abstractNumId w:val="6"/>
   </w:num>
   <w:num w:numId="2" w16cid:durableId="1962952563">
-    <w:abstractNumId w:val="5"/>
+    <w:abstractNumId w:val="10"/>
   </w:num>
   <w:num w:numId="3" w16cid:durableId="67656676">
-    <w:abstractNumId w:val="4"/>
+    <w:abstractNumId w:val="9"/>
   </w:num>
   <w:num w:numId="4" w16cid:durableId="877082362">
     <w:abstractNumId w:val="0"/>
   </w:num>
   <w:num w:numId="5" w16cid:durableId="2017340875">
+    <w:abstractNumId w:val="13"/>
+  </w:num>
+  <w:num w:numId="6" w16cid:durableId="1039940522">
+    <w:abstractNumId w:val="12"/>
+  </w:num>
+  <w:num w:numId="7" w16cid:durableId="1558928405">
+    <w:abstractNumId w:val="3"/>
+  </w:num>
+  <w:num w:numId="8" w16cid:durableId="481393522">
+    <w:abstractNumId w:val="16"/>
+  </w:num>
+  <w:num w:numId="9" w16cid:durableId="1837651332">
+    <w:abstractNumId w:val="2"/>
+  </w:num>
+  <w:num w:numId="10" w16cid:durableId="1942640903">
+    <w:abstractNumId w:val="19"/>
+  </w:num>
+  <w:num w:numId="11" w16cid:durableId="1940404022">
     <w:abstractNumId w:val="7"/>
   </w:num>
-  <w:num w:numId="6" w16cid:durableId="1039940522">
-    <w:abstractNumId w:val="6"/>
+  <w:num w:numId="12" w16cid:durableId="1389498908">
+    <w:abstractNumId w:val="14"/>
   </w:num>
-  <w:num w:numId="7" w16cid:durableId="1558928405">
-    <w:abstractNumId w:val="2"/>
+  <w:num w:numId="13" w16cid:durableId="1248269633">
+    <w:abstractNumId w:val="18"/>
   </w:num>
-  <w:num w:numId="8" w16cid:durableId="481393522">
+  <w:num w:numId="14" w16cid:durableId="856846787">
+    <w:abstractNumId w:val="5"/>
+  </w:num>
+  <w:num w:numId="15" w16cid:durableId="772675108">
+    <w:abstractNumId w:val="1"/>
+  </w:num>
+  <w:num w:numId="16" w16cid:durableId="1462116455">
+    <w:abstractNumId w:val="4"/>
+  </w:num>
+  <w:num w:numId="17" w16cid:durableId="889028395">
     <w:abstractNumId w:val="8"/>
   </w:num>
-  <w:num w:numId="9" w16cid:durableId="1837651332">
-    <w:abstractNumId w:val="1"/>
+  <w:num w:numId="18" w16cid:durableId="1204295863">
+    <w:abstractNumId w:val="15"/>
+  </w:num>
+  <w:num w:numId="19" w16cid:durableId="1579367649">
+    <w:abstractNumId w:val="17"/>
+  </w:num>
+  <w:num w:numId="20" w16cid:durableId="947734159">
+    <w:abstractNumId w:val="11"/>
   </w:num>
 </w:numbering>
 </file>

</xml_diff>